<commit_message>
24-03-28, Tekst Een verruimde mentaliteit
</commit_message>
<xml_diff>
--- a/BlogsWord/Ervaringenendenken.docx
+++ b/BlogsWord/Ervaringenendenken.docx
@@ -7,7 +7,7 @@
         <w:spacing w:line="360" w:lineRule="auto"/>
       </w:pPr>
       <w:r>
-        <w:t>Ervaringen en denken</w:t>
+        <w:t>Een verruimde mentaliteit</w:t>
       </w:r>
     </w:p>
     <w:p>
@@ -66,7 +66,7 @@
         <w:spacing w:line="360" w:lineRule="auto"/>
       </w:pPr>
       <w:r>
-        <w:t xml:space="preserve">Over de filosofe en politiek denker Hannah </w:t>
+        <w:t xml:space="preserve">Een paar jaar geleden stelde Richard Bernstein zich de vraag waarom we Hannah </w:t>
       </w:r>
       <w:proofErr w:type="spellStart"/>
       <w:r>
@@ -74,7 +74,15 @@
       </w:r>
       <w:proofErr w:type="spellEnd"/>
       <w:r>
-        <w:t xml:space="preserve"> wordt tegenwoordig heel veel geschreven. Zij is een cultfiguur geworden in deze onzekere tijd. Een paar jaar geleden stelde Richard Bernstein zich de vraag waarom we Hannah </w:t>
+        <w:t xml:space="preserve"> juist nu moeten lezen in *</w:t>
+      </w:r>
+      <w:proofErr w:type="spellStart"/>
+      <w:r>
+        <w:t>Why</w:t>
+      </w:r>
+      <w:proofErr w:type="spellEnd"/>
+      <w:r>
+        <w:t xml:space="preserve"> reading Hannah </w:t>
       </w:r>
       <w:proofErr w:type="spellStart"/>
       <w:r>
@@ -82,15 +90,23 @@
       </w:r>
       <w:proofErr w:type="spellEnd"/>
       <w:r>
-        <w:t xml:space="preserve"> juist nu moeten lezen in *</w:t>
-      </w:r>
-      <w:proofErr w:type="spellStart"/>
-      <w:r>
-        <w:t>Why</w:t>
-      </w:r>
-      <w:proofErr w:type="spellEnd"/>
-      <w:r>
-        <w:t xml:space="preserve"> reading Hannah </w:t>
+        <w:t xml:space="preserve"> </w:t>
+      </w:r>
+      <w:proofErr w:type="spellStart"/>
+      <w:r>
+        <w:t>now</w:t>
+      </w:r>
+      <w:proofErr w:type="spellEnd"/>
+      <w:r>
+        <w:t xml:space="preserve"> (</w:t>
+      </w:r>
+      <w:proofErr w:type="gramStart"/>
+      <w:r>
+        <w:t>2018)*</w:t>
+      </w:r>
+      <w:proofErr w:type="gramEnd"/>
+      <w:r>
+        <w:t xml:space="preserve">. Dat komt volgens hem omdat </w:t>
       </w:r>
       <w:proofErr w:type="spellStart"/>
       <w:r>
@@ -98,23 +114,25 @@
       </w:r>
       <w:proofErr w:type="spellEnd"/>
       <w:r>
-        <w:t xml:space="preserve"> </w:t>
-      </w:r>
-      <w:proofErr w:type="spellStart"/>
-      <w:r>
-        <w:t>now</w:t>
-      </w:r>
-      <w:proofErr w:type="spellEnd"/>
-      <w:r>
-        <w:t xml:space="preserve"> (</w:t>
-      </w:r>
-      <w:proofErr w:type="gramStart"/>
-      <w:r>
-        <w:t>2018)*</w:t>
-      </w:r>
-      <w:proofErr w:type="gramEnd"/>
-      <w:r>
-        <w:t xml:space="preserve">. Dat komt volgens hem omdat </w:t>
+        <w:t xml:space="preserve"> zich bewust was van de problemen en gevaren van het moderne politieke leven. Zij wist </w:t>
+      </w:r>
+      <w:r>
+        <w:t xml:space="preserve">namelijk </w:t>
+      </w:r>
+      <w:r>
+        <w:t>heel goed wat er mis kon gaan en waar we onze ruggen moeten rechten. Als we zelf maar blijven nadenken en een oordeel durven vellen</w:t>
+      </w:r>
+      <w:r>
+        <w:t>, dat is steeds haar advies</w:t>
+      </w:r>
+      <w:r>
+        <w:t xml:space="preserve">. Met deze dwarsdenker, aldus Bernstein, kan de waardigheid in dat </w:t>
+      </w:r>
+      <w:r>
+        <w:t xml:space="preserve">politieke </w:t>
+      </w:r>
+      <w:r>
+        <w:t xml:space="preserve">leven worden teruggebracht. Hannah </w:t>
       </w:r>
       <w:proofErr w:type="spellStart"/>
       <w:r>
@@ -122,23 +140,13 @@
       </w:r>
       <w:proofErr w:type="spellEnd"/>
       <w:r>
-        <w:t xml:space="preserve"> zich bewust was van de problemen en gevaren van het moderne politieke leven. Zij wist heel goed wat er mis kon gaan en waar we onze ruggen moeten rechten. Als we zelf maar blijven nadenken en een oordeel durven vellen. Met deze dwarsdenker, aldus </w:t>
-      </w:r>
-      <w:proofErr w:type="gramStart"/>
-      <w:r>
-        <w:t>Bernstein,  kan</w:t>
-      </w:r>
-      <w:proofErr w:type="gramEnd"/>
-      <w:r>
-        <w:t xml:space="preserve"> de waardigheid in dat leven worden teruggebracht. Hannah </w:t>
-      </w:r>
-      <w:proofErr w:type="spellStart"/>
-      <w:r>
-        <w:t>Ahrendt</w:t>
-      </w:r>
-      <w:proofErr w:type="spellEnd"/>
-      <w:r>
-        <w:t xml:space="preserve"> als lichtend voorbeeld in donkere tijden. </w:t>
+        <w:t xml:space="preserve"> </w:t>
+      </w:r>
+      <w:r>
+        <w:t xml:space="preserve">is tegenwoordig een populaire filosofe en politiek denker, </w:t>
+      </w:r>
+      <w:r>
+        <w:t xml:space="preserve">als lichtend voorbeeld in donkere tijden. </w:t>
       </w:r>
     </w:p>
     <w:p>
@@ -149,10 +157,7 @@
         <w:t xml:space="preserve">Lindsey Stonebridge wijst </w:t>
       </w:r>
       <w:r>
-        <w:t xml:space="preserve">in haar nieuwe boek </w:t>
-      </w:r>
-      <w:r>
-        <w:t xml:space="preserve">*We Are Free </w:t>
+        <w:t xml:space="preserve">in haar nieuwe boek *We Are Free </w:t>
       </w:r>
       <w:proofErr w:type="spellStart"/>
       <w:r>
@@ -200,10 +205,13 @@
       </w:r>
       <w:proofErr w:type="spellEnd"/>
       <w:r>
-        <w:t>*</w:t>
-      </w:r>
-      <w:r>
-        <w:t xml:space="preserve"> ook op de grote </w:t>
+        <w:t>* ook op d</w:t>
+      </w:r>
+      <w:r>
+        <w:t>i</w:t>
+      </w:r>
+      <w:r>
+        <w:t xml:space="preserve">e grote </w:t>
       </w:r>
       <w:r>
         <w:t xml:space="preserve">populariteit van Hannah </w:t>
@@ -249,13 +257,42 @@
         <w:t xml:space="preserve">* bijvoorbeeld toe met 1000 procent. </w:t>
       </w:r>
       <w:r>
-        <w:t xml:space="preserve">Politieke leugens hadden het gewonnen van de feiten, complottheorieën waren terug, mensen waren weer eenzaam en alles wat er overbleef waren macht, geweld en ideologie. Haar boek kon allicht zicht geven op wat er nu precies was gebeurd, waarom het was gebeurd en hoe het had kunnen gebeuren. </w:t>
-      </w:r>
-      <w:r>
-        <w:t xml:space="preserve"> </w:t>
-      </w:r>
-      <w:r>
-        <w:t>We hebben haar nu nodig omdat zij heel goed begreep wat we zullen verliezen als de politiek inhumaan wordt.</w:t>
+        <w:t>In die verkiezingen hadden p</w:t>
+      </w:r>
+      <w:r>
+        <w:t>olitieke leugens het gewonnen van de feiten, complottheorieën waren terug, mensen waren weer eenzaam en alles wat er overbleef wa</w:t>
+      </w:r>
+      <w:r>
+        <w:t>s</w:t>
+      </w:r>
+      <w:r>
+        <w:t xml:space="preserve"> macht, geweld en ideologie. </w:t>
+      </w:r>
+      <w:proofErr w:type="spellStart"/>
+      <w:r>
+        <w:t>Ahrendts</w:t>
+      </w:r>
+      <w:proofErr w:type="spellEnd"/>
+      <w:r>
+        <w:t xml:space="preserve"> boek kon allicht zicht geven op wat er nu precies was gebeurd, waarom het was gebeurd en hoe het had kunnen gebeuren. </w:t>
+      </w:r>
+      <w:r>
+        <w:t>Stonebridge begrijpt die populariteit omdat we</w:t>
+      </w:r>
+      <w:r>
+        <w:t xml:space="preserve"> haar nu nodig</w:t>
+      </w:r>
+      <w:r>
+        <w:t xml:space="preserve"> hebben, want</w:t>
+      </w:r>
+      <w:r>
+        <w:t xml:space="preserve"> zij </w:t>
+      </w:r>
+      <w:r>
+        <w:t xml:space="preserve">begreep </w:t>
+      </w:r>
+      <w:r>
+        <w:t>heel goed wat we zullen verliezen als de politiek inhumaan wordt.</w:t>
       </w:r>
     </w:p>
     <w:p>
@@ -292,7 +329,16 @@
         <w:t xml:space="preserve"> waarin</w:t>
       </w:r>
       <w:r>
-        <w:t xml:space="preserve"> ze ons laat kennismaken met haar denken en het werk. </w:t>
+        <w:t xml:space="preserve"> ze ons</w:t>
+      </w:r>
+      <w:r>
+        <w:t xml:space="preserve"> op een persoonlijke wijze</w:t>
+      </w:r>
+      <w:r>
+        <w:t xml:space="preserve"> </w:t>
+      </w:r>
+      <w:r>
+        <w:t>laat kennismaken met haar denken en werk.</w:t>
       </w:r>
       <w:r>
         <w:t xml:space="preserve"> </w:t>
@@ -306,6 +352,9 @@
         <w:t xml:space="preserve"> wordt in 1906 in Hannover geboren maar groeit </w:t>
       </w:r>
       <w:r>
+        <w:t xml:space="preserve">op </w:t>
+      </w:r>
+      <w:r>
         <w:t>in een joods-</w:t>
       </w:r>
       <w:proofErr w:type="spellStart"/>
@@ -314,10 +363,7 @@
       </w:r>
       <w:proofErr w:type="spellEnd"/>
       <w:r>
-        <w:t xml:space="preserve"> </w:t>
-      </w:r>
-      <w:r>
-        <w:t xml:space="preserve">op in </w:t>
+        <w:t xml:space="preserve"> in </w:t>
       </w:r>
       <w:proofErr w:type="spellStart"/>
       <w:r>
@@ -333,17 +379,47 @@
       </w:r>
       <w:proofErr w:type="spellEnd"/>
       <w:r>
-        <w:t xml:space="preserve"> zoals het nu heet), de stad van Kant. Kant liet </w:t>
-      </w:r>
-      <w:r>
-        <w:t xml:space="preserve">de kracht van het denken zien, van de rede om zaken voor elkaar kunnen krijgen en van het intellect om het te begrijpen, erover te reflecteren en er betekenis aan te geven. Via dat denken zijn vrijheid en waardigheid mogelijk en worden we </w:t>
+        <w:t xml:space="preserve"> zoals het nu heet), de stad van Kant. Kant </w:t>
+      </w:r>
+      <w:r>
+        <w:t>had</w:t>
+      </w:r>
+      <w:r>
+        <w:t xml:space="preserve"> </w:t>
+      </w:r>
+      <w:r>
+        <w:t xml:space="preserve">de kracht van het denken </w:t>
+      </w:r>
+      <w:r>
+        <w:t xml:space="preserve">laten </w:t>
+      </w:r>
+      <w:r>
+        <w:t xml:space="preserve">zien, van de rede om zaken voor elkaar </w:t>
+      </w:r>
+      <w:r>
+        <w:t xml:space="preserve">te </w:t>
+      </w:r>
+      <w:r>
+        <w:t xml:space="preserve">kunnen krijgen en van het intellect om het te </w:t>
       </w:r>
       <w:r>
         <w:lastRenderedPageBreak/>
-        <w:t xml:space="preserve">zelf verantwoordelijk. </w:t>
-      </w:r>
-      <w:r>
-        <w:t xml:space="preserve">Net als Kant zou </w:t>
+        <w:t>begrijpen, erover te reflecteren en er betekenis aan te geven. Via dat denken zijn vrijheid en waardigheid mogelijk en worden we zelf verantwoordelijk</w:t>
+      </w:r>
+      <w:r>
+        <w:t xml:space="preserve"> voor ons handelen</w:t>
+      </w:r>
+      <w:r>
+        <w:t xml:space="preserve">. </w:t>
+      </w:r>
+      <w:r>
+        <w:t>Net als Kant z</w:t>
+      </w:r>
+      <w:r>
+        <w:t>al</w:t>
+      </w:r>
+      <w:r>
+        <w:t xml:space="preserve"> </w:t>
       </w:r>
       <w:proofErr w:type="spellStart"/>
       <w:r>
@@ -351,26 +427,25 @@
       </w:r>
       <w:proofErr w:type="spellEnd"/>
       <w:r>
-        <w:t xml:space="preserve"> op zoek gaan die `verruimde mentaliteit` om goed te kunnen oordelen </w:t>
-      </w:r>
-      <w:proofErr w:type="spellStart"/>
-      <w:r>
-        <w:t>Ahrendt</w:t>
-      </w:r>
-      <w:proofErr w:type="spellEnd"/>
-      <w:r>
-        <w:t xml:space="preserve"> zal zich hier haar </w:t>
-      </w:r>
-      <w:proofErr w:type="spellStart"/>
-      <w:r>
-        <w:t>levenlang</w:t>
-      </w:r>
-      <w:proofErr w:type="spellEnd"/>
-      <w:r>
-        <w:t xml:space="preserve"> mee verwant voelen.</w:t>
-      </w:r>
-      <w:r>
-        <w:t xml:space="preserve"> Deze filosofie leerde haar zelf na te denken, en de politiek, de geschiedenis en eigen ervaringen leerden haar haar eigen weg te gaan.  </w:t>
+        <w:t xml:space="preserve"> </w:t>
+      </w:r>
+      <w:r>
+        <w:t xml:space="preserve">op haar manier </w:t>
+      </w:r>
+      <w:r>
+        <w:t>op zoek gaan die `verruimde mentaliteit` om goed te kunnen oordelen</w:t>
+      </w:r>
+      <w:r>
+        <w:t>.</w:t>
+      </w:r>
+      <w:r>
+        <w:t xml:space="preserve"> D</w:t>
+      </w:r>
+      <w:r>
+        <w:t>ie</w:t>
+      </w:r>
+      <w:r>
+        <w:t xml:space="preserve"> filosofie leerde haar zelf na te denken, en de politiek, de geschiedenis en eigen ervaringen leerden haar haar eigen weg te gaan.  </w:t>
       </w:r>
       <w:r>
         <w:t xml:space="preserve">Ze studeert </w:t>
@@ -416,21 +491,28 @@
         <w:t xml:space="preserve">lang </w:t>
       </w:r>
       <w:r>
-        <w:t>haar mentor zou blijven</w:t>
-      </w:r>
-      <w:r>
-        <w:t xml:space="preserve">.  Wanneer het politieke klimaat na de verkiezing van Hitler in 1933 in rap tempo verandert en zelf als Joodse wordt aangevallen, weet ze dat ze zichzelf als Joodse moet verdedigen. </w:t>
-      </w:r>
-      <w:r>
-        <w:t xml:space="preserve">Ze gaat zich voor de Joodse zaak en de positie van vluchtelingen inzetten. Haar motivatie was politiek en </w:t>
-      </w:r>
-      <w:proofErr w:type="spellStart"/>
-      <w:r>
-        <w:t>en</w:t>
-      </w:r>
-      <w:proofErr w:type="spellEnd"/>
-      <w:r>
-        <w:t xml:space="preserve"> existentieel. Het Joodse volk moest overleven, zo simpel was dat. Via Parijs en een </w:t>
+        <w:t xml:space="preserve">haar mentor </w:t>
+      </w:r>
+      <w:r>
+        <w:t>blijft</w:t>
+      </w:r>
+      <w:r>
+        <w:t xml:space="preserve">. Wanneer het politieke klimaat </w:t>
+      </w:r>
+      <w:r>
+        <w:t xml:space="preserve">in Duitsland </w:t>
+      </w:r>
+      <w:r>
+        <w:t xml:space="preserve">na de verkiezing van Hitler in 1933 in rap tempo verandert en </w:t>
+      </w:r>
+      <w:r>
+        <w:t xml:space="preserve">ze </w:t>
+      </w:r>
+      <w:r>
+        <w:t xml:space="preserve">zelf als Joodse wordt aangevallen, weet ze dat ze zichzelf als Joodse moet verdedigen. </w:t>
+      </w:r>
+      <w:r>
+        <w:t xml:space="preserve">Ze gaat zich voor de Joodse zaak en de positie van vluchtelingen inzetten. Haar motivatie was politiek en existentieel. Het Joodse volk moest overleven, zo simpel was dat. Via Parijs en een </w:t>
       </w:r>
       <w:proofErr w:type="spellStart"/>
       <w:r>
@@ -438,7 +520,25 @@
       </w:r>
       <w:proofErr w:type="spellEnd"/>
       <w:r>
-        <w:t xml:space="preserve"> in Zuid-Frankrijk vlucht ze naar Portugal en uiteindelijk komt ze in xxx in New York aan. Na xx jaar krijgt ze dan een staatsburgerschap terug. </w:t>
+        <w:t xml:space="preserve"> in Zuid-Frankrijk vlucht ze naar Portugal en uiteindelijk komt ze in </w:t>
+      </w:r>
+      <w:r>
+        <w:t>VS</w:t>
+      </w:r>
+      <w:r>
+        <w:t xml:space="preserve"> aan. Na </w:t>
+      </w:r>
+      <w:r>
+        <w:t xml:space="preserve">achttien </w:t>
+      </w:r>
+      <w:r>
+        <w:t>jaar krijgt ze dan een staatsburgerschap terug</w:t>
+      </w:r>
+      <w:r>
+        <w:t xml:space="preserve"> in 1951</w:t>
+      </w:r>
+      <w:r>
+        <w:t xml:space="preserve">. </w:t>
       </w:r>
     </w:p>
     <w:p>
@@ -465,23 +565,49 @@
       </w:r>
       <w:proofErr w:type="spellEnd"/>
       <w:r>
-        <w:t xml:space="preserve"> was helemaal niet in staat om zijn persoonlijk, politieke en filosofisch denken te verbinden met de werkelijkheid van de wereld en dat is hem zeer kwalijk te nemen. Bij hem ging het over Volk en Aarde als sociale fundering, maar hij leefde </w:t>
-      </w:r>
-      <w:proofErr w:type="spellStart"/>
-      <w:r>
-        <w:t>geïsoloeerd</w:t>
-      </w:r>
-      <w:proofErr w:type="spellEnd"/>
-      <w:r>
-        <w:t xml:space="preserve"> en had de verantwoordelijkheid voor de daden en elkaar, de universele menselijkheid van Kant, </w:t>
-      </w:r>
-      <w:proofErr w:type="gramStart"/>
-      <w:r>
-        <w:t>los gelaten</w:t>
-      </w:r>
-      <w:proofErr w:type="gramEnd"/>
-      <w:r>
-        <w:t xml:space="preserve">. </w:t>
+        <w:t xml:space="preserve"> was helemaal niet in staat om zijn persoonlijk, politieke en filosofisch denken te verbinden met d</w:t>
+      </w:r>
+      <w:r>
+        <w:t>i</w:t>
+      </w:r>
+      <w:r>
+        <w:t xml:space="preserve">e </w:t>
+      </w:r>
+      <w:r>
+        <w:t xml:space="preserve">vreselijke </w:t>
+      </w:r>
+      <w:r>
+        <w:t xml:space="preserve">wereld </w:t>
+      </w:r>
+      <w:r>
+        <w:t xml:space="preserve">om hem heen </w:t>
+      </w:r>
+      <w:r>
+        <w:t xml:space="preserve">en dat is hem zeer kwalijk te nemen. Bij hem ging het over Volk en Aarde als sociale fundering, maar hij leefde </w:t>
+      </w:r>
+      <w:r>
+        <w:t xml:space="preserve">en dacht </w:t>
+      </w:r>
+      <w:r>
+        <w:t xml:space="preserve">geïsoleerd en had de verantwoordelijkheid voor </w:t>
+      </w:r>
+      <w:r>
+        <w:t>onze daden en de ander</w:t>
+      </w:r>
+      <w:r>
+        <w:t>, de universele menselijkheid van Kant</w:t>
+      </w:r>
+      <w:r>
+        <w:t xml:space="preserve"> zeg maar</w:t>
+      </w:r>
+      <w:r>
+        <w:t>, losgelaten.</w:t>
+      </w:r>
+      <w:r>
+        <w:t xml:space="preserve"> Dat doet zij anders.</w:t>
+      </w:r>
+      <w:r>
+        <w:t xml:space="preserve"> </w:t>
       </w:r>
     </w:p>
     <w:p>
@@ -511,7 +637,13 @@
       </w:r>
       <w:proofErr w:type="spellEnd"/>
       <w:r>
-        <w:t xml:space="preserve">* dat gaat over de geschiedenis van </w:t>
+        <w:t>* d</w:t>
+      </w:r>
+      <w:r>
+        <w:t>ie</w:t>
+      </w:r>
+      <w:r>
+        <w:t xml:space="preserve"> gaat over de geschiedenis van </w:t>
       </w:r>
       <w:proofErr w:type="spellStart"/>
       <w:r>
@@ -519,7 +651,25 @@
       </w:r>
       <w:proofErr w:type="spellEnd"/>
       <w:r>
-        <w:t xml:space="preserve">, imperialisme en totalitarisme, politieke systemen waar de menselijkheid uit is weggetrokken, met concentratiekampen en </w:t>
+        <w:t>, imperialisme en totalitarisme</w:t>
+      </w:r>
+      <w:r>
+        <w:t xml:space="preserve"> en over</w:t>
+      </w:r>
+      <w:r>
+        <w:t xml:space="preserve"> politieke systemen waar</w:t>
+      </w:r>
+      <w:r>
+        <w:t>uit</w:t>
+      </w:r>
+      <w:r>
+        <w:t xml:space="preserve"> de menselijkheid is weggetrokken met </w:t>
+      </w:r>
+      <w:r>
+        <w:t xml:space="preserve">z’n </w:t>
+      </w:r>
+      <w:r>
+        <w:t xml:space="preserve">concentratiekampen en </w:t>
       </w:r>
       <w:proofErr w:type="spellStart"/>
       <w:r>
@@ -536,15 +686,82 @@
         <w:t xml:space="preserve"> laat zien hoe moorddadige ideologieën kunnen ontstaan wanneer </w:t>
       </w:r>
       <w:r>
-        <w:t xml:space="preserve">mensen alleen en los van elkaar komen te staan en ongeorganiseerde massa’s angstig, haatdragend en over kunnen gaan op terreur. Met complottheorieën die coherentie en consistentie bieden die er in de </w:t>
-      </w:r>
-      <w:proofErr w:type="spellStart"/>
-      <w:r>
-        <w:t>werkelijkeid</w:t>
-      </w:r>
-      <w:proofErr w:type="spellEnd"/>
-      <w:r>
-        <w:t xml:space="preserve"> worden gemist, massa’s die ontstaan uit geïsoleerde en democratische losers, anonieme systemen waarin menselijkheid ophoudt te bestaan en een politiek leven waarin alles en iedereen wordt gehaat. Uiteindelijk is er niet meer over: geen meningen, geen debatten, geen instituties en zelfs geen mensen meer.  Over dat kwaad schrijft ze </w:t>
+        <w:t>mensen alleen en los van elkaar komen te staan</w:t>
+      </w:r>
+      <w:r>
+        <w:t>, ze</w:t>
+      </w:r>
+      <w:r>
+        <w:t xml:space="preserve"> ongeorganiseerde </w:t>
+      </w:r>
+      <w:r>
+        <w:t xml:space="preserve">en angstige </w:t>
+      </w:r>
+      <w:r>
+        <w:t xml:space="preserve">massa’s </w:t>
+      </w:r>
+      <w:r>
+        <w:t>worden</w:t>
+      </w:r>
+      <w:r>
+        <w:t xml:space="preserve">, haatdragend en </w:t>
+      </w:r>
+      <w:r>
+        <w:t xml:space="preserve">vervolgens </w:t>
+      </w:r>
+      <w:r>
+        <w:t xml:space="preserve">over kunnen gaan op terreur. </w:t>
+      </w:r>
+      <w:r>
+        <w:t xml:space="preserve">Dan werken de </w:t>
+      </w:r>
+      <w:r>
+        <w:t xml:space="preserve">complottheorieën die coherentie en consistentie bieden die in de </w:t>
+      </w:r>
+      <w:r>
+        <w:t xml:space="preserve">sociale </w:t>
+      </w:r>
+      <w:r>
+        <w:t>werkelijk</w:t>
+      </w:r>
+      <w:r>
+        <w:t>h</w:t>
+      </w:r>
+      <w:r>
+        <w:t>eid worden gemist</w:t>
+      </w:r>
+      <w:r>
+        <w:t>. A</w:t>
+      </w:r>
+      <w:r>
+        <w:t xml:space="preserve">nonieme systemen </w:t>
+      </w:r>
+      <w:r>
+        <w:t xml:space="preserve">ontstaan </w:t>
+      </w:r>
+      <w:r>
+        <w:t xml:space="preserve">waarin </w:t>
+      </w:r>
+      <w:r>
+        <w:t xml:space="preserve">de </w:t>
+      </w:r>
+      <w:r>
+        <w:t xml:space="preserve">menselijkheid ophoudt te bestaan </w:t>
+      </w:r>
+      <w:r>
+        <w:t>met een politi</w:t>
+      </w:r>
+      <w:r>
+        <w:t>ek leven waarin alles en iedereen wordt gehaat. Uiteindelijk is er niet</w:t>
+      </w:r>
+      <w:r>
+        <w:t>s</w:t>
+      </w:r>
+      <w:r>
+        <w:t xml:space="preserve"> meer over: geen meningen, geen debatten, geen instituties en zelfs geen mensen meer.  Over dat kwaad schrijft ze </w:t>
+      </w:r>
+      <w:r>
+        <w:t xml:space="preserve">ook </w:t>
       </w:r>
       <w:r>
         <w:t>in *</w:t>
@@ -555,34 +772,84 @@
       </w:r>
       <w:proofErr w:type="spellEnd"/>
       <w:r>
-        <w:t xml:space="preserve"> in Jeruzalem* haar reporterverslag voor de New Yorker </w:t>
+        <w:t xml:space="preserve"> in Jeruzalem* haar reporterverslag voor de </w:t>
+      </w:r>
+      <w:r>
+        <w:t>*</w:t>
+      </w:r>
+      <w:r>
+        <w:t>New Yorker</w:t>
+      </w:r>
+      <w:r>
+        <w:t>*</w:t>
+      </w:r>
+      <w:r>
+        <w:t xml:space="preserve"> </w:t>
       </w:r>
       <w:r>
         <w:t>begin jaren zestig</w:t>
       </w:r>
       <w:r>
-        <w:t xml:space="preserve">. Ze beschrijft hem als een nieuw soort crimineel en plaats zijn gedrag binnen een politieke en historische context. Het is niet alleen een aanval op het Joodse volk maar ook de menselijke conditie zelf met z’n </w:t>
+        <w:t xml:space="preserve">. Ze beschrijft </w:t>
+      </w:r>
+      <w:proofErr w:type="spellStart"/>
+      <w:r>
+        <w:t>Eichmann</w:t>
+      </w:r>
+      <w:proofErr w:type="spellEnd"/>
+      <w:r>
+        <w:t xml:space="preserve"> als een nieuw soort crimineel en plaats zijn gedrag binnen een politieke en historische context. Het </w:t>
       </w:r>
       <w:r>
         <w:lastRenderedPageBreak/>
-        <w:t xml:space="preserve">complexiteit en pluraliteit. En ze beschrijft zijn handelen als banaal. Het Nazisme had het denken en de moraal van iedereen aangetast. Hij zei dat hij niet kon overzien wat hij deed en enkel deed wat hij moest doen. </w:t>
-      </w:r>
-      <w:r>
-        <w:t xml:space="preserve">Het was niet hij, het was het systeem. </w:t>
+        <w:t xml:space="preserve">is niet alleen een aanval op het Joodse volk maar ook de menselijke conditie zelf met z’n complexiteit en pluraliteit. </w:t>
+      </w:r>
+      <w:r>
+        <w:t>Z</w:t>
+      </w:r>
+      <w:r>
+        <w:t xml:space="preserve">ijn handelen </w:t>
+      </w:r>
+      <w:r>
+        <w:t>was niet zozeer monsterlijk, maar eerder</w:t>
+      </w:r>
+      <w:r>
+        <w:t xml:space="preserve"> banaal. Het Nazisme had het denken en de moraal van iedereen aangetast. </w:t>
+      </w:r>
+      <w:proofErr w:type="spellStart"/>
+      <w:r>
+        <w:t>Eichmann</w:t>
+      </w:r>
+      <w:proofErr w:type="spellEnd"/>
+      <w:r>
+        <w:t xml:space="preserve"> </w:t>
+      </w:r>
+      <w:r>
+        <w:t>zei dat hij niet kon overzien wat hij deed en enkel deed wat hij moest doen</w:t>
+      </w:r>
+      <w:r>
+        <w:t>; hij</w:t>
+      </w:r>
+      <w:r>
+        <w:t xml:space="preserve"> was </w:t>
+      </w:r>
+      <w:r>
+        <w:t xml:space="preserve">het </w:t>
+      </w:r>
+      <w:r>
+        <w:t xml:space="preserve">niet, het was het systeem. </w:t>
       </w:r>
       <w:r>
         <w:t xml:space="preserve">Maar natuurlijk wist hij wat hij deed. </w:t>
       </w:r>
       <w:r>
-        <w:t xml:space="preserve">Zijn sadisme zat in het detail van het papierwerk en het probleem zat in zijn </w:t>
-      </w:r>
-      <w:proofErr w:type="gramStart"/>
-      <w:r>
-        <w:t>gedachtenloosheid..</w:t>
-      </w:r>
-      <w:proofErr w:type="gramEnd"/>
-      <w:r>
-        <w:t xml:space="preserve"> </w:t>
+        <w:t xml:space="preserve">Die banaliteit </w:t>
+      </w:r>
+      <w:r>
+        <w:t xml:space="preserve">zat in het detail van het papierwerk en het probleem in zijn gedachtenloosheid. </w:t>
+      </w:r>
+      <w:r>
+        <w:t xml:space="preserve">Het gaat </w:t>
       </w:r>
       <w:proofErr w:type="spellStart"/>
       <w:r>
@@ -590,13 +857,52 @@
       </w:r>
       <w:proofErr w:type="spellEnd"/>
       <w:r>
-        <w:t xml:space="preserve"> gaat het vooral om de morele en politiek consequentie van de Holocaust</w:t>
-      </w:r>
-      <w:r>
-        <w:t>, dit zichtbaar en bespreekbaar te maken. Velen, vooral uit haar Joods intellectuele wereldje, vielen over haar heen, als zou zij de Joden zelf de schuld geven van de massamoord. Dat raakte haar diep maar uiteindelijk ging het ha</w:t>
-      </w:r>
-      <w:r>
-        <w:t xml:space="preserve">ar om de vraag van morele verwijtbaarheid en te handelen op basis van kennis en zo te oordelen. Dat was wat in de wereld ontbreekt. </w:t>
+        <w:t xml:space="preserve"> vooral om de morele en politiek consequentie</w:t>
+      </w:r>
+      <w:r>
+        <w:t>s</w:t>
+      </w:r>
+      <w:r>
+        <w:t xml:space="preserve"> van de Holocaust</w:t>
+      </w:r>
+      <w:r>
+        <w:t>, di</w:t>
+      </w:r>
+      <w:r>
+        <w:t>e ze</w:t>
+      </w:r>
+      <w:r>
+        <w:t xml:space="preserve"> zichtbaar en bespreekbaar </w:t>
+      </w:r>
+      <w:r>
+        <w:t>wilde</w:t>
+      </w:r>
+      <w:r>
+        <w:t xml:space="preserve"> maken. Velen, vooral uit haar Joods intellectuele wereldje, vielen over haar heen, als zou zij de Joden zelf de schuld geven van de massamoord. Dat raakte haar </w:t>
+      </w:r>
+      <w:r>
+        <w:t xml:space="preserve">natuurlijk </w:t>
+      </w:r>
+      <w:r>
+        <w:t xml:space="preserve">diep maar </w:t>
+      </w:r>
+      <w:r>
+        <w:t>als het je gaat om die ‘verruimde mentaliteit’ die moest je wel duidelijk maken dat het daar in die</w:t>
+      </w:r>
+      <w:r>
+        <w:t xml:space="preserve"> </w:t>
+      </w:r>
+      <w:r>
+        <w:t xml:space="preserve">totalitaire </w:t>
+      </w:r>
+      <w:r>
+        <w:t xml:space="preserve">wereld </w:t>
+      </w:r>
+      <w:r>
+        <w:t xml:space="preserve">aan </w:t>
+      </w:r>
+      <w:r>
+        <w:t xml:space="preserve">ontbreekt. </w:t>
       </w:r>
     </w:p>
     <w:p>
@@ -604,21 +910,388 @@
         <w:spacing w:line="360" w:lineRule="auto"/>
       </w:pPr>
       <w:r>
-        <w:t xml:space="preserve">Tegelijk schrijft ze ook over de liefde en wat ons tot mens maakt. </w:t>
+        <w:t xml:space="preserve">Het werk van </w:t>
+      </w:r>
+      <w:proofErr w:type="spellStart"/>
+      <w:r>
+        <w:t>Ahrendt</w:t>
+      </w:r>
+      <w:proofErr w:type="spellEnd"/>
+      <w:r>
+        <w:t xml:space="preserve"> laat zien waar, hoe en waarom het mens-zijn </w:t>
+      </w:r>
+      <w:proofErr w:type="gramStart"/>
+      <w:r>
+        <w:t>ontaardt</w:t>
+      </w:r>
+      <w:proofErr w:type="gramEnd"/>
+      <w:r>
+        <w:t xml:space="preserve"> maar heeft in haar werk ruim aandacht voor de andere kant van en dat wat ons tot mens maakt, </w:t>
+      </w:r>
+      <w:r>
+        <w:t xml:space="preserve">de liefde. </w:t>
+      </w:r>
+      <w:r>
+        <w:t>Kwaad en liefde als twee kanten van dezelfde mens-zijn-medaille. Daar gaat het over de verschillen tussen mensen en onze mogelijkheden om van die verschillen te houden. Het plezier in het menselijk anders-zijn en de voorwaarde om er met elkaar in die wereld te zijn. D</w:t>
+      </w:r>
+      <w:r>
+        <w:t xml:space="preserve">an schrijft ze over de liefde voor de wereld met z’n private, publieke en sociale leven en hoe we daar als mensen tussen door manoeuvreren via arbeid, werk en actie. Dat we leven om te overleven, ook over de tijd heen, met oog voor de verschillen, met zorg en aandacht en een politiek die daarbij past. Die gemeenschap van kwetsbare mensen die zich met </w:t>
+      </w:r>
+      <w:r>
+        <w:t xml:space="preserve">en tussen </w:t>
+      </w:r>
+      <w:r>
+        <w:t xml:space="preserve">elkaar thuis voelen in een kosmos waar alles onsterfelijk is behalve wijzelf (*The Human </w:t>
+      </w:r>
+      <w:proofErr w:type="spellStart"/>
+      <w:r>
+        <w:t>Condition</w:t>
+      </w:r>
+      <w:proofErr w:type="spellEnd"/>
+      <w:r>
+        <w:t xml:space="preserve">*). </w:t>
+      </w:r>
+      <w:r>
+        <w:t xml:space="preserve">Iedere keer als er iemand wordt geboren, komt dat samen met de capaciteit om te handelen, iets nieuws te beginnen en het gevoel om initiatief te kunnen nemen. Niet alleen maar altijd met anderen. Vandaar ook haar interesse in revoluties, protest, meningsverschil en ongehoorzaamheid. Voor de Hongaarse revolutie bijvoorbeeld of de Amerikaanse Onafhankelijkheidsstrijd (*On </w:t>
+      </w:r>
+      <w:proofErr w:type="spellStart"/>
+      <w:r>
+        <w:t>Revolution</w:t>
+      </w:r>
+      <w:proofErr w:type="spellEnd"/>
+      <w:r>
+        <w:t xml:space="preserve">*). </w:t>
+      </w:r>
+      <w:r>
+        <w:t xml:space="preserve"> </w:t>
       </w:r>
     </w:p>
     <w:p>
       <w:pPr>
         <w:spacing w:line="360" w:lineRule="auto"/>
       </w:pPr>
-      <w:r>
-        <w:t xml:space="preserve"> </w:t>
-      </w:r>
     </w:p>
     <w:p>
       <w:pPr>
         <w:spacing w:line="360" w:lineRule="auto"/>
       </w:pPr>
+    </w:p>
+    <w:p>
+      <w:pPr>
+        <w:spacing w:line="360" w:lineRule="auto"/>
+      </w:pPr>
+      <w:proofErr w:type="spellStart"/>
+      <w:r>
+        <w:t>Lyndsey</w:t>
+      </w:r>
+      <w:proofErr w:type="spellEnd"/>
+      <w:r>
+        <w:t xml:space="preserve"> Stonebridge schreef een hele persoonlijke en eigenwijze biografie</w:t>
+      </w:r>
+      <w:r>
+        <w:t xml:space="preserve"> over ervaringen het </w:t>
+      </w:r>
+      <w:proofErr w:type="spellStart"/>
+      <w:r>
+        <w:t>het</w:t>
+      </w:r>
+      <w:proofErr w:type="spellEnd"/>
+      <w:r>
+        <w:t xml:space="preserve"> denken van Hannah </w:t>
+      </w:r>
+      <w:proofErr w:type="spellStart"/>
+      <w:r>
+        <w:t>Ahrendt</w:t>
+      </w:r>
+      <w:proofErr w:type="spellEnd"/>
+      <w:r>
+        <w:t xml:space="preserve">. </w:t>
+      </w:r>
+      <w:r>
+        <w:t xml:space="preserve">Voor Stonebridge is </w:t>
+      </w:r>
+      <w:proofErr w:type="spellStart"/>
+      <w:r>
+        <w:t>Ahrendt</w:t>
+      </w:r>
+      <w:proofErr w:type="spellEnd"/>
+      <w:r>
+        <w:t xml:space="preserve"> natuurlijk die vrije geest die niets moet hebben van dogma’s, comfortzones en ideologieën, maar interesse heeft in de gevaren, kwetsbaarheden en </w:t>
+      </w:r>
+      <w:r>
+        <w:t>ervaringen</w:t>
+      </w:r>
+      <w:r>
+        <w:t xml:space="preserve"> </w:t>
+      </w:r>
+      <w:r>
+        <w:t xml:space="preserve">in het leven en de </w:t>
+      </w:r>
+      <w:proofErr w:type="spellStart"/>
+      <w:r>
+        <w:t>tyrannie</w:t>
+      </w:r>
+      <w:proofErr w:type="spellEnd"/>
+      <w:r>
+        <w:t xml:space="preserve"> van de `</w:t>
+      </w:r>
+      <w:proofErr w:type="spellStart"/>
+      <w:r>
+        <w:t>one</w:t>
+      </w:r>
+      <w:proofErr w:type="spellEnd"/>
+      <w:r>
+        <w:t>-fits-</w:t>
+      </w:r>
+      <w:proofErr w:type="spellStart"/>
+      <w:r>
+        <w:t>all</w:t>
+      </w:r>
+      <w:proofErr w:type="spellEnd"/>
+      <w:r>
+        <w:t xml:space="preserve">` </w:t>
+      </w:r>
+      <w:r>
+        <w:lastRenderedPageBreak/>
+        <w:t xml:space="preserve">antwoorden als het schaatsen op dun ijs.  </w:t>
+      </w:r>
+      <w:r>
+        <w:t xml:space="preserve">Inderdaad, zoals Martin Jay schreef meer een krachtenveld dan een coherente politieke theorie. </w:t>
+      </w:r>
+      <w:r>
+        <w:t xml:space="preserve">Je volgt Hannah </w:t>
+      </w:r>
+      <w:proofErr w:type="spellStart"/>
+      <w:r>
+        <w:t>Ahrendts</w:t>
+      </w:r>
+      <w:proofErr w:type="spellEnd"/>
+      <w:r>
+        <w:t xml:space="preserve"> </w:t>
+      </w:r>
+      <w:r>
+        <w:t xml:space="preserve">op haar levensweg </w:t>
+      </w:r>
+      <w:r>
+        <w:t xml:space="preserve">langs een aantal centrale </w:t>
+      </w:r>
+      <w:r>
+        <w:t xml:space="preserve">filosofische en politieke </w:t>
+      </w:r>
+      <w:r>
+        <w:t>thema</w:t>
+      </w:r>
+      <w:r>
+        <w:t>’</w:t>
+      </w:r>
+      <w:r>
+        <w:t>s</w:t>
+      </w:r>
+      <w:r>
+        <w:t xml:space="preserve"> waar ze in haar leven mee wort geconfronteerd</w:t>
+      </w:r>
+      <w:r>
+        <w:t>.</w:t>
+      </w:r>
+      <w:r>
+        <w:t xml:space="preserve"> </w:t>
+      </w:r>
+      <w:r>
+        <w:t>Stonebridge</w:t>
+      </w:r>
+      <w:r>
+        <w:t xml:space="preserve"> voelt zich aangesproken, zo schrijft ze, als </w:t>
+      </w:r>
+      <w:proofErr w:type="spellStart"/>
+      <w:r>
+        <w:t>Ahrendt</w:t>
+      </w:r>
+      <w:proofErr w:type="spellEnd"/>
+      <w:r>
+        <w:t xml:space="preserve"> schrijft dat we altijd vrij zijn om de wereld te veranderen en met iets nieuws daarin</w:t>
+      </w:r>
+      <w:r>
+        <w:t xml:space="preserve"> kunnen</w:t>
+      </w:r>
+      <w:r>
+        <w:t xml:space="preserve"> beginnen. </w:t>
+      </w:r>
+      <w:r>
+        <w:t xml:space="preserve">We kunnen er zelf niets aan doen dat we geboren zijn, waar we geboren zijn </w:t>
+      </w:r>
+      <w:r>
+        <w:t>noch in</w:t>
+      </w:r>
+      <w:r>
+        <w:t xml:space="preserve"> welke tijd. </w:t>
+      </w:r>
+      <w:r>
+        <w:t>W</w:t>
+      </w:r>
+      <w:r>
+        <w:t xml:space="preserve">e kunnen wel reageren op die wereld waarin we geboren zijn. We kunnen denken over de veranderingen waarmee we geconfronteerd worden en over </w:t>
+      </w:r>
+      <w:r>
+        <w:t>wat ons nodig</w:t>
+      </w:r>
+      <w:r>
+        <w:t xml:space="preserve"> lijk</w:t>
+      </w:r>
+      <w:r>
+        <w:t>t</w:t>
+      </w:r>
+      <w:r>
+        <w:t xml:space="preserve">. </w:t>
+      </w:r>
+      <w:proofErr w:type="spellStart"/>
+      <w:r>
+        <w:t>Ahrendts</w:t>
+      </w:r>
+      <w:proofErr w:type="spellEnd"/>
+      <w:r>
+        <w:t xml:space="preserve"> </w:t>
+      </w:r>
+      <w:r>
+        <w:t>perspectief</w:t>
+      </w:r>
+      <w:r>
+        <w:t xml:space="preserve"> is geen </w:t>
+      </w:r>
+      <w:proofErr w:type="spellStart"/>
+      <w:r>
+        <w:t>wroekeloos</w:t>
+      </w:r>
+      <w:proofErr w:type="spellEnd"/>
+      <w:r>
+        <w:t xml:space="preserve"> optimisme </w:t>
+      </w:r>
+      <w:r>
+        <w:t xml:space="preserve">of zwartgallig pessimisme, </w:t>
+      </w:r>
+      <w:r>
+        <w:t>maar</w:t>
+      </w:r>
+      <w:r>
+        <w:t xml:space="preserve"> veel meer</w:t>
+      </w:r>
+      <w:r>
+        <w:t xml:space="preserve"> een gedrevenheid om zelf volledig als persoon te leven en te denken in een wereld onder anderen. </w:t>
+      </w:r>
+      <w:r>
+        <w:t xml:space="preserve">Ze hanteert zelf ook een beetje die </w:t>
+      </w:r>
+      <w:proofErr w:type="spellStart"/>
+      <w:r>
+        <w:t>Kantiaanse</w:t>
+      </w:r>
+      <w:proofErr w:type="spellEnd"/>
+      <w:r>
+        <w:t xml:space="preserve"> perspectief van verbeelden en begrijpen. Je</w:t>
+      </w:r>
+      <w:r>
+        <w:t xml:space="preserve"> ziet met welke situaties </w:t>
+      </w:r>
+      <w:proofErr w:type="spellStart"/>
+      <w:r>
+        <w:t>Ahrendt</w:t>
+      </w:r>
+      <w:proofErr w:type="spellEnd"/>
+      <w:r>
+        <w:t xml:space="preserve"> wordt geconfronteerd, ziet hoe ze daarop reageert</w:t>
+      </w:r>
+      <w:r>
+        <w:t xml:space="preserve"> en </w:t>
+      </w:r>
+      <w:r>
+        <w:t>zo</w:t>
+      </w:r>
+      <w:r>
+        <w:t xml:space="preserve"> leert </w:t>
+      </w:r>
+      <w:r>
+        <w:t xml:space="preserve">je </w:t>
+      </w:r>
+      <w:proofErr w:type="spellStart"/>
+      <w:r>
+        <w:t>Ahrendt</w:t>
+      </w:r>
+      <w:proofErr w:type="spellEnd"/>
+      <w:r>
+        <w:t xml:space="preserve"> begrijpen. </w:t>
+      </w:r>
+      <w:r>
+        <w:t xml:space="preserve">Niet altijd even goed en daar kan ze dan ook wel weer op terugkomen. Stonebridge is met </w:t>
+      </w:r>
+      <w:proofErr w:type="spellStart"/>
+      <w:r>
+        <w:t>Ahrendt</w:t>
+      </w:r>
+      <w:proofErr w:type="spellEnd"/>
+      <w:r>
+        <w:t xml:space="preserve"> in gesprek en trekt het verhaal op bepaalde momenten ook naar het heden toe. Dat werkt niet op alle plaatsen even goed maar dat maakt het verhaal wel </w:t>
+      </w:r>
+      <w:r>
+        <w:t xml:space="preserve">levendig. </w:t>
+      </w:r>
+      <w:proofErr w:type="spellStart"/>
+      <w:r>
+        <w:t>Stonebrige’s</w:t>
+      </w:r>
+      <w:proofErr w:type="spellEnd"/>
+      <w:r>
+        <w:t xml:space="preserve"> boek behoort met Young-</w:t>
+      </w:r>
+      <w:proofErr w:type="spellStart"/>
+      <w:r>
+        <w:t>Bruehls</w:t>
+      </w:r>
+      <w:proofErr w:type="spellEnd"/>
+      <w:r>
+        <w:t xml:space="preserve"> *For Love of </w:t>
+      </w:r>
+      <w:proofErr w:type="spellStart"/>
+      <w:r>
+        <w:t>the</w:t>
+      </w:r>
+      <w:proofErr w:type="spellEnd"/>
+      <w:r>
+        <w:t xml:space="preserve"> World* en Bernsteins *</w:t>
+      </w:r>
+      <w:proofErr w:type="spellStart"/>
+      <w:r>
+        <w:t>Why</w:t>
+      </w:r>
+      <w:proofErr w:type="spellEnd"/>
+      <w:r>
+        <w:t xml:space="preserve"> reading Hannah </w:t>
+      </w:r>
+      <w:proofErr w:type="spellStart"/>
+      <w:r>
+        <w:t>Ahrendt</w:t>
+      </w:r>
+      <w:proofErr w:type="spellEnd"/>
+      <w:r>
+        <w:t xml:space="preserve"> </w:t>
+      </w:r>
+      <w:proofErr w:type="spellStart"/>
+      <w:r>
+        <w:t>now</w:t>
+      </w:r>
+      <w:proofErr w:type="spellEnd"/>
+      <w:r>
+        <w:t>* tot de beste boeke</w:t>
+      </w:r>
+      <w:r>
+        <w:t xml:space="preserve">n over Hannah </w:t>
+      </w:r>
+      <w:proofErr w:type="spellStart"/>
+      <w:r>
+        <w:t>Ahrendt</w:t>
+      </w:r>
+      <w:proofErr w:type="spellEnd"/>
+      <w:r>
+        <w:t xml:space="preserve">. </w:t>
+      </w:r>
     </w:p>
     <w:p>
       <w:pPr>

</xml_diff>

<commit_message>
24-03-28, Hannah Arendt geplaatst
</commit_message>
<xml_diff>
--- a/BlogsWord/Ervaringenendenken.docx
+++ b/BlogsWord/Ervaringenendenken.docx
@@ -40,15 +40,7 @@
         <w:t xml:space="preserve"> </w:t>
       </w:r>
       <w:r>
-        <w:t xml:space="preserve">Hannah </w:t>
-      </w:r>
-      <w:proofErr w:type="spellStart"/>
-      <w:r>
-        <w:t>Arendt</w:t>
-      </w:r>
-      <w:proofErr w:type="spellEnd"/>
-      <w:r>
-        <w:t>, 1968</w:t>
+        <w:t>Hannah Arendt, 1968</w:t>
       </w:r>
     </w:p>
     <w:p>
@@ -66,55 +58,7 @@
         <w:spacing w:line="360" w:lineRule="auto"/>
       </w:pPr>
       <w:r>
-        <w:t xml:space="preserve">Een paar jaar geleden stelde Richard Bernstein zich de vraag waarom we Hannah </w:t>
-      </w:r>
-      <w:proofErr w:type="spellStart"/>
-      <w:r>
-        <w:t>Ahrendt</w:t>
-      </w:r>
-      <w:proofErr w:type="spellEnd"/>
-      <w:r>
-        <w:t xml:space="preserve"> juist nu moeten lezen in *</w:t>
-      </w:r>
-      <w:proofErr w:type="spellStart"/>
-      <w:r>
-        <w:t>Why</w:t>
-      </w:r>
-      <w:proofErr w:type="spellEnd"/>
-      <w:r>
-        <w:t xml:space="preserve"> reading Hannah </w:t>
-      </w:r>
-      <w:proofErr w:type="spellStart"/>
-      <w:r>
-        <w:t>Ahrendt</w:t>
-      </w:r>
-      <w:proofErr w:type="spellEnd"/>
-      <w:r>
-        <w:t xml:space="preserve"> </w:t>
-      </w:r>
-      <w:proofErr w:type="spellStart"/>
-      <w:r>
-        <w:t>now</w:t>
-      </w:r>
-      <w:proofErr w:type="spellEnd"/>
-      <w:r>
-        <w:t xml:space="preserve"> (</w:t>
-      </w:r>
-      <w:proofErr w:type="gramStart"/>
-      <w:r>
-        <w:t>2018)*</w:t>
-      </w:r>
-      <w:proofErr w:type="gramEnd"/>
-      <w:r>
-        <w:t xml:space="preserve">. Dat komt volgens hem omdat </w:t>
-      </w:r>
-      <w:proofErr w:type="spellStart"/>
-      <w:r>
-        <w:t>Ahrendt</w:t>
-      </w:r>
-      <w:proofErr w:type="spellEnd"/>
-      <w:r>
-        <w:t xml:space="preserve"> zich bewust was van de problemen en gevaren van het moderne politieke leven. Zij wist </w:t>
+        <w:t xml:space="preserve">Een paar jaar geleden stelde Richard Bernstein zich de vraag waarom we Hannah Ahrendt juist nu moeten lezen in *Why reading Hannah Ahrendt now (2018)*. Dat komt volgens hem omdat Ahrendt zich bewust was van de problemen en gevaren van het moderne politieke leven. Zij wist </w:t>
       </w:r>
       <w:r>
         <w:t xml:space="preserve">namelijk </w:t>
@@ -132,15 +76,7 @@
         <w:t xml:space="preserve">politieke </w:t>
       </w:r>
       <w:r>
-        <w:t xml:space="preserve">leven worden teruggebracht. Hannah </w:t>
-      </w:r>
-      <w:proofErr w:type="spellStart"/>
-      <w:r>
-        <w:t>Ahrendt</w:t>
-      </w:r>
-      <w:proofErr w:type="spellEnd"/>
-      <w:r>
-        <w:t xml:space="preserve"> </w:t>
+        <w:t xml:space="preserve">leven worden teruggebracht. Hannah Ahrendt </w:t>
       </w:r>
       <w:r>
         <w:t xml:space="preserve">is tegenwoordig een populaire filosofe en politiek denker, </w:t>
@@ -157,55 +93,7 @@
         <w:t xml:space="preserve">Lindsey Stonebridge wijst </w:t>
       </w:r>
       <w:r>
-        <w:t xml:space="preserve">in haar nieuwe boek *We Are Free </w:t>
-      </w:r>
-      <w:proofErr w:type="spellStart"/>
-      <w:r>
-        <w:t>to</w:t>
-      </w:r>
-      <w:proofErr w:type="spellEnd"/>
-      <w:r>
-        <w:t xml:space="preserve"> Change </w:t>
-      </w:r>
-      <w:proofErr w:type="spellStart"/>
-      <w:r>
-        <w:t>the</w:t>
-      </w:r>
-      <w:proofErr w:type="spellEnd"/>
-      <w:r>
-        <w:t xml:space="preserve"> World. Hannah </w:t>
-      </w:r>
-      <w:proofErr w:type="spellStart"/>
-      <w:r>
-        <w:t>Ahrendt’s</w:t>
-      </w:r>
-      <w:proofErr w:type="spellEnd"/>
-      <w:r>
-        <w:t xml:space="preserve"> </w:t>
-      </w:r>
-      <w:proofErr w:type="spellStart"/>
-      <w:r>
-        <w:t>Lessons</w:t>
-      </w:r>
-      <w:proofErr w:type="spellEnd"/>
-      <w:r>
-        <w:t xml:space="preserve"> in Love </w:t>
-      </w:r>
-      <w:proofErr w:type="spellStart"/>
-      <w:r>
-        <w:t>and</w:t>
-      </w:r>
-      <w:proofErr w:type="spellEnd"/>
-      <w:r>
-        <w:t xml:space="preserve"> </w:t>
-      </w:r>
-      <w:proofErr w:type="spellStart"/>
-      <w:r>
-        <w:t>Disobedience</w:t>
-      </w:r>
-      <w:proofErr w:type="spellEnd"/>
-      <w:r>
-        <w:t>* ook op d</w:t>
+        <w:t>in haar nieuwe boek *We Are Free to Change the World. Hannah Ahrendt’s Lessons in Love and Disobedience* ook op d</w:t>
       </w:r>
       <w:r>
         <w:t>i</w:t>
@@ -214,65 +102,23 @@
         <w:t xml:space="preserve">e grote </w:t>
       </w:r>
       <w:r>
-        <w:t xml:space="preserve">populariteit van Hannah </w:t>
-      </w:r>
-      <w:proofErr w:type="spellStart"/>
-      <w:r>
-        <w:t>Ahrendt</w:t>
-      </w:r>
-      <w:proofErr w:type="spellEnd"/>
-      <w:r>
-        <w:t xml:space="preserve"> tegenwoordig. In de maanden die volgden op november 2016 toen Donald </w:t>
-      </w:r>
-      <w:proofErr w:type="spellStart"/>
-      <w:r>
-        <w:t>Trump</w:t>
-      </w:r>
-      <w:proofErr w:type="spellEnd"/>
-      <w:r>
-        <w:t xml:space="preserve"> tot president van Amerika werd gekozen, namen de verkoopcijfers van </w:t>
-      </w:r>
-      <w:proofErr w:type="spellStart"/>
+        <w:t xml:space="preserve">populariteit van Hannah Ahrendt tegenwoordig. In de maanden die volgden op november 2016 toen Donald Trump tot president van Amerika werd gekozen, namen de verkoopcijfers van Ahrendts boek *The Origins of Totalitarianism* bijvoorbeeld toe met 1000 procent. </w:t>
+      </w:r>
+      <w:r>
+        <w:t>In die verkiezingen hadden p</w:t>
+      </w:r>
+      <w:r>
+        <w:t>olitieke leugens het gewonnen van de feiten, complottheorieën waren terug, mensen waren weer eenzaam en alles wat er overbleef wa</w:t>
+      </w:r>
+      <w:r>
+        <w:t>s</w:t>
+      </w:r>
+      <w:r>
+        <w:t xml:space="preserve"> macht, geweld en ideologie. </w:t>
+      </w:r>
       <w:r>
         <w:t>Ahrendts</w:t>
       </w:r>
-      <w:proofErr w:type="spellEnd"/>
-      <w:r>
-        <w:t xml:space="preserve"> boek *The </w:t>
-      </w:r>
-      <w:proofErr w:type="spellStart"/>
-      <w:r>
-        <w:t>Origins</w:t>
-      </w:r>
-      <w:proofErr w:type="spellEnd"/>
-      <w:r>
-        <w:t xml:space="preserve"> of </w:t>
-      </w:r>
-      <w:proofErr w:type="spellStart"/>
-      <w:r>
-        <w:t>Totalitarianism</w:t>
-      </w:r>
-      <w:proofErr w:type="spellEnd"/>
-      <w:r>
-        <w:t xml:space="preserve">* bijvoorbeeld toe met 1000 procent. </w:t>
-      </w:r>
-      <w:r>
-        <w:t>In die verkiezingen hadden p</w:t>
-      </w:r>
-      <w:r>
-        <w:t>olitieke leugens het gewonnen van de feiten, complottheorieën waren terug, mensen waren weer eenzaam en alles wat er overbleef wa</w:t>
-      </w:r>
-      <w:r>
-        <w:t>s</w:t>
-      </w:r>
-      <w:r>
-        <w:t xml:space="preserve"> macht, geweld en ideologie. </w:t>
-      </w:r>
-      <w:proofErr w:type="spellStart"/>
-      <w:r>
-        <w:t>Ahrendts</w:t>
-      </w:r>
-      <w:proofErr w:type="spellEnd"/>
       <w:r>
         <w:t xml:space="preserve"> boek kon allicht zicht geven op wat er nu precies was gebeurd, waarom het was gebeurd en hoe het had kunnen gebeuren. </w:t>
       </w:r>
@@ -310,23 +156,7 @@
         <w:spacing w:line="360" w:lineRule="auto"/>
       </w:pPr>
       <w:r>
-        <w:t xml:space="preserve">Lindsey </w:t>
-      </w:r>
-      <w:proofErr w:type="spellStart"/>
-      <w:r>
-        <w:t>Stonebridge’s</w:t>
-      </w:r>
-      <w:proofErr w:type="spellEnd"/>
-      <w:r>
-        <w:t xml:space="preserve"> boek is een eigenwijze biografie over Hannah </w:t>
-      </w:r>
-      <w:proofErr w:type="spellStart"/>
-      <w:r>
-        <w:t>Ahrendt</w:t>
-      </w:r>
-      <w:proofErr w:type="spellEnd"/>
-      <w:r>
-        <w:t xml:space="preserve"> waarin</w:t>
+        <w:t>Lindsey Stonebridge’s boek is een eigenwijze biografie over Hannah Ahrendt waarin</w:t>
       </w:r>
       <w:r>
         <w:t xml:space="preserve"> ze ons</w:t>
@@ -338,48 +168,34 @@
         <w:t xml:space="preserve"> </w:t>
       </w:r>
       <w:r>
-        <w:t>laat kennismaken met haar denken en werk.</w:t>
+        <w:t xml:space="preserve">laat kennismaken met </w:t>
+      </w:r>
+      <w:r>
+        <w:t>Ahrendts</w:t>
+      </w:r>
+      <w:r>
+        <w:t xml:space="preserve"> denken en werk.</w:t>
       </w:r>
       <w:r>
         <w:t xml:space="preserve"> </w:t>
       </w:r>
-      <w:proofErr w:type="spellStart"/>
-      <w:r>
-        <w:t>Ahrendt</w:t>
-      </w:r>
-      <w:proofErr w:type="spellEnd"/>
-      <w:r>
-        <w:t xml:space="preserve"> wordt in 1906 in Hannover geboren maar groeit </w:t>
+      <w:r>
+        <w:t xml:space="preserve">Ahrendt wordt in 1906 in Hannover geboren </w:t>
+      </w:r>
+      <w:r>
+        <w:t>en</w:t>
+      </w:r>
+      <w:r>
+        <w:t xml:space="preserve"> groeit </w:t>
       </w:r>
       <w:r>
         <w:t xml:space="preserve">op </w:t>
       </w:r>
       <w:r>
-        <w:t>in een joods-</w:t>
-      </w:r>
-      <w:proofErr w:type="spellStart"/>
-      <w:r>
-        <w:t>verlichtingsmileu</w:t>
-      </w:r>
-      <w:proofErr w:type="spellEnd"/>
-      <w:r>
-        <w:t xml:space="preserve"> in </w:t>
-      </w:r>
-      <w:proofErr w:type="spellStart"/>
-      <w:r>
-        <w:t>Königsberg</w:t>
-      </w:r>
-      <w:proofErr w:type="spellEnd"/>
-      <w:r>
-        <w:t xml:space="preserve"> (</w:t>
-      </w:r>
-      <w:proofErr w:type="spellStart"/>
-      <w:r>
-        <w:t>Kalingrad</w:t>
-      </w:r>
-      <w:proofErr w:type="spellEnd"/>
-      <w:r>
-        <w:t xml:space="preserve"> zoals het nu heet), de stad van Kant. Kant </w:t>
+        <w:t>in een joods-verlichtingsmileu</w:t>
+      </w:r>
+      <w:r>
+        <w:t xml:space="preserve"> in Königsberg (Kalingrad zoals het nu heet), de stad van Kant. Kant </w:t>
       </w:r>
       <w:r>
         <w:t>had</w:t>
@@ -419,58 +235,46 @@
         <w:t>al</w:t>
       </w:r>
       <w:r>
+        <w:t xml:space="preserve"> Ahrendt </w:t>
+      </w:r>
+      <w:r>
+        <w:t xml:space="preserve">op haar manier </w:t>
+      </w:r>
+      <w:r>
+        <w:t>op zoek gaan die `verruimde mentaliteit` om goed te kunnen oordelen</w:t>
+      </w:r>
+      <w:r>
+        <w:t>.</w:t>
+      </w:r>
+      <w:r>
+        <w:t xml:space="preserve"> D</w:t>
+      </w:r>
+      <w:r>
+        <w:t>ie</w:t>
+      </w:r>
+      <w:r>
+        <w:t xml:space="preserve"> filosofie leerde haar zelf na te denken, en de politiek, de geschiedenis en</w:t>
+      </w:r>
+      <w:r>
         <w:t xml:space="preserve"> </w:t>
       </w:r>
-      <w:proofErr w:type="spellStart"/>
-      <w:r>
-        <w:t>Ahrendt</w:t>
-      </w:r>
-      <w:proofErr w:type="spellEnd"/>
-      <w:r>
-        <w:t xml:space="preserve"> </w:t>
-      </w:r>
-      <w:r>
-        <w:t xml:space="preserve">op haar manier </w:t>
-      </w:r>
-      <w:r>
-        <w:t>op zoek gaan die `verruimde mentaliteit` om goed te kunnen oordelen</w:t>
-      </w:r>
-      <w:r>
-        <w:t>.</w:t>
-      </w:r>
-      <w:r>
-        <w:t xml:space="preserve"> D</w:t>
-      </w:r>
-      <w:r>
-        <w:t>ie</w:t>
-      </w:r>
-      <w:r>
-        <w:t xml:space="preserve"> filosofie leerde haar zelf na te denken, en de politiek, de geschiedenis en eigen ervaringen leerden haar haar eigen weg te gaan.  </w:t>
+      <w:r>
+        <w:t xml:space="preserve">eigen ervaringen leerden haar </w:t>
+      </w:r>
+      <w:r>
+        <w:t xml:space="preserve">om </w:t>
+      </w:r>
+      <w:r>
+        <w:t xml:space="preserve">haar eigen weg te gaan.  </w:t>
       </w:r>
       <w:r>
         <w:t xml:space="preserve">Ze studeert </w:t>
       </w:r>
       <w:r>
-        <w:t xml:space="preserve">in </w:t>
-      </w:r>
-      <w:proofErr w:type="spellStart"/>
-      <w:r>
-        <w:t>Marburg</w:t>
-      </w:r>
-      <w:proofErr w:type="spellEnd"/>
-      <w:r>
-        <w:t xml:space="preserve"> </w:t>
-      </w:r>
-      <w:r>
-        <w:t xml:space="preserve">bij </w:t>
-      </w:r>
-      <w:proofErr w:type="spellStart"/>
-      <w:r>
-        <w:t>Heidegger</w:t>
-      </w:r>
-      <w:proofErr w:type="spellEnd"/>
-      <w:r>
-        <w:t xml:space="preserve"> met wie ze op jonge leeftijd een relatie krijgt en </w:t>
+        <w:t xml:space="preserve">in Marburg </w:t>
+      </w:r>
+      <w:r>
+        <w:t xml:space="preserve">bij Heidegger met wie ze op jonge leeftijd een relatie krijgt en </w:t>
       </w:r>
       <w:r>
         <w:t xml:space="preserve">in Heidelberg bij </w:t>
@@ -512,15 +316,19 @@
         <w:t xml:space="preserve">zelf als Joodse wordt aangevallen, weet ze dat ze zichzelf als Joodse moet verdedigen. </w:t>
       </w:r>
       <w:r>
-        <w:t xml:space="preserve">Ze gaat zich voor de Joodse zaak en de positie van vluchtelingen inzetten. Haar motivatie was politiek en existentieel. Het Joodse volk moest overleven, zo simpel was dat. Via Parijs en een </w:t>
-      </w:r>
-      <w:proofErr w:type="spellStart"/>
-      <w:r>
-        <w:t>deterneringskamp</w:t>
-      </w:r>
-      <w:proofErr w:type="spellEnd"/>
-      <w:r>
-        <w:t xml:space="preserve"> in Zuid-Frankrijk vlucht ze naar Portugal en uiteindelijk komt ze in </w:t>
+        <w:t xml:space="preserve">Ze gaat zich voor de Joodse zaak en de positie van vluchtelingen inzetten. Haar motivatie </w:t>
+      </w:r>
+      <w:r>
+        <w:t>i</w:t>
+      </w:r>
+      <w:r>
+        <w:t xml:space="preserve">s politiek en existentieel. Het Joodse volk moet overleven, zo simpel </w:t>
+      </w:r>
+      <w:r>
+        <w:t>i</w:t>
+      </w:r>
+      <w:r>
+        <w:t xml:space="preserve">s dat. Via Parijs en een deterneringskamp in Zuid-Frankrijk vlucht ze naar Portugal en uiteindelijk komt ze in </w:t>
       </w:r>
       <w:r>
         <w:t>VS</w:t>
@@ -532,13 +340,25 @@
         <w:t xml:space="preserve">achttien </w:t>
       </w:r>
       <w:r>
-        <w:t>jaar krijgt ze dan een staatsburgerschap terug</w:t>
-      </w:r>
-      <w:r>
-        <w:t xml:space="preserve"> in 1951</w:t>
-      </w:r>
-      <w:r>
-        <w:t xml:space="preserve">. </w:t>
+        <w:t xml:space="preserve">jaar krijgt ze </w:t>
+      </w:r>
+      <w:r>
+        <w:t xml:space="preserve">daar </w:t>
+      </w:r>
+      <w:r>
+        <w:t xml:space="preserve">dan </w:t>
+      </w:r>
+      <w:r>
+        <w:t xml:space="preserve">in 1951 </w:t>
+      </w:r>
+      <w:r>
+        <w:t xml:space="preserve">een </w:t>
+      </w:r>
+      <w:r>
+        <w:t xml:space="preserve">(Amerikaans) </w:t>
+      </w:r>
+      <w:r>
+        <w:t xml:space="preserve">staatsburgerschap terug. </w:t>
       </w:r>
     </w:p>
     <w:p>
@@ -546,26 +366,22 @@
         <w:spacing w:line="360" w:lineRule="auto"/>
       </w:pPr>
       <w:r>
-        <w:t xml:space="preserve">Na de oorlog keek ze heel anders tegen de existentiële filosofie van </w:t>
-      </w:r>
-      <w:proofErr w:type="spellStart"/>
-      <w:r>
-        <w:t>Heidegger</w:t>
-      </w:r>
-      <w:proofErr w:type="spellEnd"/>
-      <w:r>
-        <w:t xml:space="preserve"> en hemzelf </w:t>
-      </w:r>
-      <w:r>
-        <w:t xml:space="preserve">aan. </w:t>
-      </w:r>
-      <w:proofErr w:type="spellStart"/>
-      <w:r>
-        <w:t>Heidegger</w:t>
-      </w:r>
-      <w:proofErr w:type="spellEnd"/>
-      <w:r>
-        <w:t xml:space="preserve"> was helemaal niet in staat om zijn persoonlijk, politieke en filosofisch denken te verbinden met d</w:t>
+        <w:t>Na de oorlog k</w:t>
+      </w:r>
+      <w:r>
+        <w:t>ijkt</w:t>
+      </w:r>
+      <w:r>
+        <w:t xml:space="preserve"> ze heel anders tegen de existentiële filosofie van Heidegger en hemzelf </w:t>
+      </w:r>
+      <w:r>
+        <w:t xml:space="preserve">aan. Heidegger was helemaal niet in staat </w:t>
+      </w:r>
+      <w:r>
+        <w:t xml:space="preserve">gebleken </w:t>
+      </w:r>
+      <w:r>
+        <w:t>om zijn persoonlijk, politieke en filosofisch denken te verbinden met d</w:t>
       </w:r>
       <w:r>
         <w:t>i</w:t>
@@ -583,7 +399,19 @@
         <w:t xml:space="preserve">om hem heen </w:t>
       </w:r>
       <w:r>
-        <w:t xml:space="preserve">en dat is hem zeer kwalijk te nemen. Bij hem ging het over Volk en Aarde als sociale fundering, maar hij leefde </w:t>
+        <w:t xml:space="preserve">en dat </w:t>
+      </w:r>
+      <w:r>
+        <w:t xml:space="preserve">neemt ze </w:t>
+      </w:r>
+      <w:r>
+        <w:t>hem zeer kwalijk. Bij hem ging het over Volk en Aarde als sociale fundering</w:t>
+      </w:r>
+      <w:r>
+        <w:t xml:space="preserve">. Hij </w:t>
+      </w:r>
+      <w:r>
+        <w:t xml:space="preserve">leefde </w:t>
       </w:r>
       <w:r>
         <w:t xml:space="preserve">en dacht </w:t>
@@ -615,288 +443,308 @@
         <w:spacing w:line="360" w:lineRule="auto"/>
       </w:pPr>
       <w:r>
-        <w:t xml:space="preserve">Het kwaad had ze gezien en ervaren en daarover schrijft ze in </w:t>
+        <w:t>Het kwaad h</w:t>
+      </w:r>
+      <w:r>
+        <w:t>eeft</w:t>
+      </w:r>
+      <w:r>
+        <w:t xml:space="preserve"> ze gezien en ervaren en daarover schrijft ze in </w:t>
       </w:r>
       <w:r>
         <w:t>haar eerste grote studie *The</w:t>
       </w:r>
       <w:r>
+        <w:t xml:space="preserve"> Origins of Totalitarianism* d</w:t>
+      </w:r>
+      <w:r>
+        <w:t>ie</w:t>
+      </w:r>
+      <w:r>
+        <w:t xml:space="preserve"> gaat over de geschiedenis van anti-semitisme, imperialisme en totalitarisme</w:t>
+      </w:r>
+      <w:r>
+        <w:t xml:space="preserve"> en over</w:t>
+      </w:r>
+      <w:r>
+        <w:t xml:space="preserve"> politieke systemen waar</w:t>
+      </w:r>
+      <w:r>
+        <w:t>uit</w:t>
+      </w:r>
+      <w:r>
+        <w:t xml:space="preserve"> de menselijkheid is weggetrokken met </w:t>
+      </w:r>
+      <w:r>
+        <w:t xml:space="preserve">z’n </w:t>
+      </w:r>
+      <w:r>
+        <w:t xml:space="preserve">concentratiekampen en goelags. </w:t>
+      </w:r>
+      <w:r>
+        <w:t>De studie die ze in 1949 afrondt</w:t>
+      </w:r>
+      <w:r>
+        <w:t xml:space="preserve"> laat zien hoe moorddadige ideologieën kunnen ontstaan wanneer </w:t>
+      </w:r>
+      <w:r>
+        <w:t>mensen alleen en los van elkaar komen te staan</w:t>
+      </w:r>
+      <w:r>
+        <w:t>, ze</w:t>
+      </w:r>
+      <w:r>
+        <w:t xml:space="preserve"> ongeorganiseerde </w:t>
+      </w:r>
+      <w:r>
+        <w:t xml:space="preserve">en angstige </w:t>
+      </w:r>
+      <w:r>
+        <w:t xml:space="preserve">massa’s </w:t>
+      </w:r>
+      <w:r>
+        <w:t>worden</w:t>
+      </w:r>
+      <w:r>
+        <w:t>, haatdragend</w:t>
+      </w:r>
+      <w:r>
+        <w:t xml:space="preserve"> vervolgens</w:t>
+      </w:r>
+      <w:r>
+        <w:t xml:space="preserve"> en</w:t>
+      </w:r>
+      <w:r>
         <w:t xml:space="preserve"> </w:t>
       </w:r>
-      <w:proofErr w:type="spellStart"/>
-      <w:r>
-        <w:t>Origins</w:t>
-      </w:r>
-      <w:proofErr w:type="spellEnd"/>
-      <w:r>
-        <w:t xml:space="preserve"> of </w:t>
-      </w:r>
-      <w:proofErr w:type="spellStart"/>
-      <w:r>
-        <w:t>Totalitarianism</w:t>
-      </w:r>
-      <w:proofErr w:type="spellEnd"/>
-      <w:r>
-        <w:t>* d</w:t>
-      </w:r>
-      <w:r>
-        <w:t>ie</w:t>
-      </w:r>
-      <w:r>
-        <w:t xml:space="preserve"> gaat over de geschiedenis van </w:t>
-      </w:r>
-      <w:proofErr w:type="spellStart"/>
-      <w:r>
-        <w:t>anti-semitisme</w:t>
-      </w:r>
-      <w:proofErr w:type="spellEnd"/>
-      <w:r>
-        <w:t>, imperialisme en totalitarisme</w:t>
-      </w:r>
-      <w:r>
-        <w:t xml:space="preserve"> en over</w:t>
-      </w:r>
-      <w:r>
-        <w:t xml:space="preserve"> politieke systemen waar</w:t>
-      </w:r>
-      <w:r>
-        <w:t>uit</w:t>
-      </w:r>
-      <w:r>
-        <w:t xml:space="preserve"> de menselijkheid is weggetrokken met </w:t>
-      </w:r>
-      <w:r>
-        <w:t xml:space="preserve">z’n </w:t>
-      </w:r>
-      <w:r>
-        <w:t xml:space="preserve">concentratiekampen en </w:t>
-      </w:r>
-      <w:proofErr w:type="spellStart"/>
-      <w:r>
-        <w:t>goelags</w:t>
-      </w:r>
-      <w:proofErr w:type="spellEnd"/>
+      <w:r>
+        <w:t xml:space="preserve">over kunnen gaan op terreur. </w:t>
+      </w:r>
+      <w:r>
+        <w:t xml:space="preserve">Dan werken de </w:t>
+      </w:r>
+      <w:r>
+        <w:t>complottheorieën</w:t>
+      </w:r>
+      <w:r>
+        <w:t>,</w:t>
+      </w:r>
+      <w:r>
+        <w:t xml:space="preserve"> die coherentie en consistentie bieden die in de </w:t>
+      </w:r>
+      <w:r>
+        <w:t xml:space="preserve">sociale </w:t>
+      </w:r>
+      <w:r>
+        <w:t>werkelijk</w:t>
+      </w:r>
+      <w:r>
+        <w:t>h</w:t>
+      </w:r>
+      <w:r>
+        <w:t>eid worden gemist</w:t>
+      </w:r>
+      <w:r>
+        <w:t>. A</w:t>
+      </w:r>
+      <w:r>
+        <w:t xml:space="preserve">nonieme systemen </w:t>
+      </w:r>
+      <w:r>
+        <w:t xml:space="preserve">ontstaan </w:t>
+      </w:r>
+      <w:r>
+        <w:t xml:space="preserve">waarin </w:t>
+      </w:r>
+      <w:r>
+        <w:t xml:space="preserve">de </w:t>
+      </w:r>
+      <w:r>
+        <w:t xml:space="preserve">menselijkheid ophoudt te bestaan </w:t>
+      </w:r>
+      <w:r>
+        <w:t>met een politi</w:t>
+      </w:r>
+      <w:r>
+        <w:t>ek leven waarin alles en iedereen wordt gehaat. Uiteindelijk is er niet</w:t>
+      </w:r>
+      <w:r>
+        <w:t>s</w:t>
+      </w:r>
+      <w:r>
+        <w:t xml:space="preserve"> meer over: geen meningen, geen debatten, geen instituties en zelfs geen mensen meer. Over dat kwaad schrijft ze </w:t>
+      </w:r>
+      <w:r>
+        <w:t xml:space="preserve">ook </w:t>
+      </w:r>
+      <w:r>
+        <w:t>in *Eichmann in Jeruzalem*</w:t>
+      </w:r>
+      <w:r>
+        <w:t>,</w:t>
+      </w:r>
+      <w:r>
+        <w:t xml:space="preserve"> haar </w:t>
+      </w:r>
+      <w:r>
+        <w:t xml:space="preserve">verzamelde </w:t>
+      </w:r>
+      <w:r>
+        <w:t xml:space="preserve">reporterverslag voor de </w:t>
+      </w:r>
+      <w:r>
+        <w:t>*</w:t>
+      </w:r>
+      <w:r>
+        <w:t>New Yorker</w:t>
+      </w:r>
+      <w:r>
+        <w:t>*</w:t>
+      </w:r>
+      <w:r>
+        <w:t xml:space="preserve"> </w:t>
+      </w:r>
+      <w:r>
+        <w:t>begin jaren zestig</w:t>
+      </w:r>
+      <w:r>
+        <w:t xml:space="preserve">. Ze beschrijft </w:t>
+      </w:r>
+      <w:r>
+        <w:t>Eichmann</w:t>
+      </w:r>
+      <w:r>
+        <w:t xml:space="preserve"> als een nieuw soort crimineel en plaats zijn gedrag binnen een politieke en historische </w:t>
+      </w:r>
+      <w:r>
+        <w:lastRenderedPageBreak/>
+        <w:t xml:space="preserve">context. Het is niet alleen een aanval op het Joodse volk maar ook de menselijke conditie zelf met z’n complexiteit en pluraliteit. </w:t>
+      </w:r>
+      <w:r>
+        <w:t>Het</w:t>
+      </w:r>
+      <w:r>
+        <w:t xml:space="preserve"> handelen </w:t>
+      </w:r>
+      <w:r>
+        <w:t xml:space="preserve">van Eichmann </w:t>
+      </w:r>
+      <w:r>
+        <w:t>was niet zozeer monsterlijk, eerder</w:t>
+      </w:r>
+      <w:r>
+        <w:t xml:space="preserve"> banaal. Het Nazisme had het denken en de moraal van iedereen aangetast</w:t>
+      </w:r>
+      <w:r>
+        <w:t>, dat kon je bij Eichmann goed zien</w:t>
+      </w:r>
       <w:r>
         <w:t xml:space="preserve">. </w:t>
       </w:r>
       <w:r>
-        <w:t>De studie die ze in 1949 afrondt</w:t>
-      </w:r>
-      <w:r>
-        <w:t xml:space="preserve"> laat zien hoe moorddadige ideologieën kunnen ontstaan wanneer </w:t>
-      </w:r>
-      <w:r>
-        <w:t>mensen alleen en los van elkaar komen te staan</w:t>
-      </w:r>
-      <w:r>
-        <w:t>, ze</w:t>
-      </w:r>
-      <w:r>
-        <w:t xml:space="preserve"> ongeorganiseerde </w:t>
-      </w:r>
-      <w:r>
-        <w:t xml:space="preserve">en angstige </w:t>
-      </w:r>
-      <w:r>
-        <w:t xml:space="preserve">massa’s </w:t>
-      </w:r>
-      <w:r>
-        <w:t>worden</w:t>
-      </w:r>
-      <w:r>
-        <w:t xml:space="preserve">, haatdragend en </w:t>
-      </w:r>
-      <w:r>
-        <w:t xml:space="preserve">vervolgens </w:t>
-      </w:r>
-      <w:r>
-        <w:t xml:space="preserve">over kunnen gaan op terreur. </w:t>
-      </w:r>
-      <w:r>
-        <w:t xml:space="preserve">Dan werken de </w:t>
-      </w:r>
-      <w:r>
-        <w:t xml:space="preserve">complottheorieën die coherentie en consistentie bieden die in de </w:t>
-      </w:r>
-      <w:r>
-        <w:t xml:space="preserve">sociale </w:t>
-      </w:r>
-      <w:r>
-        <w:t>werkelijk</w:t>
-      </w:r>
-      <w:r>
-        <w:t>h</w:t>
-      </w:r>
-      <w:r>
-        <w:t>eid worden gemist</w:t>
-      </w:r>
-      <w:r>
-        <w:t>. A</w:t>
-      </w:r>
-      <w:r>
-        <w:t xml:space="preserve">nonieme systemen </w:t>
-      </w:r>
-      <w:r>
-        <w:t xml:space="preserve">ontstaan </w:t>
-      </w:r>
-      <w:r>
-        <w:t xml:space="preserve">waarin </w:t>
-      </w:r>
-      <w:r>
-        <w:t xml:space="preserve">de </w:t>
-      </w:r>
-      <w:r>
-        <w:t xml:space="preserve">menselijkheid ophoudt te bestaan </w:t>
-      </w:r>
-      <w:r>
-        <w:t>met een politi</w:t>
-      </w:r>
-      <w:r>
-        <w:t>ek leven waarin alles en iedereen wordt gehaat. Uiteindelijk is er niet</w:t>
+        <w:t xml:space="preserve">Eichmann </w:t>
+      </w:r>
+      <w:r>
+        <w:t xml:space="preserve">zei </w:t>
+      </w:r>
+      <w:r>
+        <w:t xml:space="preserve">namelijk </w:t>
+      </w:r>
+      <w:r>
+        <w:t>dat hij niet kon overzien wat hij deed en enkel deed wat hij moest doen</w:t>
+      </w:r>
+      <w:r>
+        <w:t>; hij</w:t>
+      </w:r>
+      <w:r>
+        <w:t xml:space="preserve"> was </w:t>
+      </w:r>
+      <w:r>
+        <w:t xml:space="preserve">het </w:t>
+      </w:r>
+      <w:r>
+        <w:t>niet, het was het systeem.</w:t>
+      </w:r>
+      <w:r>
+        <w:t xml:space="preserve"> N</w:t>
+      </w:r>
+      <w:r>
+        <w:t xml:space="preserve">atuurlijk wist hij wat hij deed. </w:t>
+      </w:r>
+      <w:r>
+        <w:t>D</w:t>
+      </w:r>
+      <w:r>
+        <w:t>e</w:t>
+      </w:r>
+      <w:r>
+        <w:t xml:space="preserve"> banaliteit </w:t>
+      </w:r>
+      <w:r>
+        <w:t xml:space="preserve">zat in het detail van het papierwerk en het probleem in zijn gedachtenloosheid. </w:t>
+      </w:r>
+      <w:r>
+        <w:t xml:space="preserve">Het gaat </w:t>
+      </w:r>
+      <w:r>
+        <w:t>Ahrendt vooral om de morele en politiek consequentie</w:t>
       </w:r>
       <w:r>
         <w:t>s</w:t>
       </w:r>
       <w:r>
-        <w:t xml:space="preserve"> meer over: geen meningen, geen debatten, geen instituties en zelfs geen mensen meer.  Over dat kwaad schrijft ze </w:t>
-      </w:r>
-      <w:r>
-        <w:t xml:space="preserve">ook </w:t>
-      </w:r>
-      <w:r>
-        <w:t>in *</w:t>
-      </w:r>
-      <w:proofErr w:type="spellStart"/>
-      <w:r>
-        <w:t>Eichmann</w:t>
-      </w:r>
-      <w:proofErr w:type="spellEnd"/>
-      <w:r>
-        <w:t xml:space="preserve"> in Jeruzalem* haar reporterverslag voor de </w:t>
-      </w:r>
-      <w:r>
-        <w:t>*</w:t>
-      </w:r>
-      <w:r>
-        <w:t>New Yorker</w:t>
-      </w:r>
-      <w:r>
-        <w:t>*</w:t>
+        <w:t xml:space="preserve"> van de Holocaust</w:t>
+      </w:r>
+      <w:r>
+        <w:t>, di</w:t>
+      </w:r>
+      <w:r>
+        <w:t>e ze</w:t>
+      </w:r>
+      <w:r>
+        <w:t xml:space="preserve"> zichtbaar en bespreekbaar </w:t>
+      </w:r>
+      <w:r>
+        <w:t>wil</w:t>
+      </w:r>
+      <w:r>
+        <w:t xml:space="preserve"> maken. Velen, vooral uit haar Joods intellectuele wereldje, v</w:t>
+      </w:r>
+      <w:r>
+        <w:t>al</w:t>
+      </w:r>
+      <w:r>
+        <w:t xml:space="preserve">len over haar heen, als zou zij de Joden zelf de schuld geven van de massamoord. Dat raakt haar </w:t>
+      </w:r>
+      <w:r>
+        <w:t xml:space="preserve">natuurlijk </w:t>
+      </w:r>
+      <w:r>
+        <w:t>diep</w:t>
+      </w:r>
+      <w:r>
+        <w:t>. Alleen, haar gaat het</w:t>
+      </w:r>
+      <w:r>
+        <w:t xml:space="preserve"> om die ‘verruimde mentaliteit’ </w:t>
+      </w:r>
+      <w:r>
+        <w:t>en dan</w:t>
+      </w:r>
+      <w:r>
+        <w:t xml:space="preserve"> moet je wel duidelijk maken dat het daar in de</w:t>
       </w:r>
       <w:r>
         <w:t xml:space="preserve"> </w:t>
       </w:r>
       <w:r>
-        <w:t>begin jaren zestig</w:t>
-      </w:r>
-      <w:r>
-        <w:t xml:space="preserve">. Ze beschrijft </w:t>
-      </w:r>
-      <w:proofErr w:type="spellStart"/>
-      <w:r>
-        <w:t>Eichmann</w:t>
-      </w:r>
-      <w:proofErr w:type="spellEnd"/>
-      <w:r>
-        <w:t xml:space="preserve"> als een nieuw soort crimineel en plaats zijn gedrag binnen een politieke en historische context. Het </w:t>
-      </w:r>
-      <w:r>
-        <w:lastRenderedPageBreak/>
-        <w:t xml:space="preserve">is niet alleen een aanval op het Joodse volk maar ook de menselijke conditie zelf met z’n complexiteit en pluraliteit. </w:t>
-      </w:r>
-      <w:r>
-        <w:t>Z</w:t>
-      </w:r>
-      <w:r>
-        <w:t xml:space="preserve">ijn handelen </w:t>
-      </w:r>
-      <w:r>
-        <w:t>was niet zozeer monsterlijk, maar eerder</w:t>
-      </w:r>
-      <w:r>
-        <w:t xml:space="preserve"> banaal. Het Nazisme had het denken en de moraal van iedereen aangetast. </w:t>
-      </w:r>
-      <w:proofErr w:type="spellStart"/>
-      <w:r>
-        <w:t>Eichmann</w:t>
-      </w:r>
-      <w:proofErr w:type="spellEnd"/>
-      <w:r>
-        <w:t xml:space="preserve"> </w:t>
-      </w:r>
-      <w:r>
-        <w:t>zei dat hij niet kon overzien wat hij deed en enkel deed wat hij moest doen</w:t>
-      </w:r>
-      <w:r>
-        <w:t>; hij</w:t>
-      </w:r>
-      <w:r>
-        <w:t xml:space="preserve"> was </w:t>
-      </w:r>
-      <w:r>
-        <w:t xml:space="preserve">het </w:t>
-      </w:r>
-      <w:r>
-        <w:t xml:space="preserve">niet, het was het systeem. </w:t>
-      </w:r>
-      <w:r>
-        <w:t xml:space="preserve">Maar natuurlijk wist hij wat hij deed. </w:t>
-      </w:r>
-      <w:r>
-        <w:t xml:space="preserve">Die banaliteit </w:t>
-      </w:r>
-      <w:r>
-        <w:t xml:space="preserve">zat in het detail van het papierwerk en het probleem in zijn gedachtenloosheid. </w:t>
-      </w:r>
-      <w:r>
-        <w:t xml:space="preserve">Het gaat </w:t>
-      </w:r>
-      <w:proofErr w:type="spellStart"/>
-      <w:r>
-        <w:t>Ahrendt</w:t>
-      </w:r>
-      <w:proofErr w:type="spellEnd"/>
-      <w:r>
-        <w:t xml:space="preserve"> vooral om de morele en politiek consequentie</w:t>
-      </w:r>
-      <w:r>
-        <w:t>s</w:t>
-      </w:r>
-      <w:r>
-        <w:t xml:space="preserve"> van de Holocaust</w:t>
-      </w:r>
-      <w:r>
-        <w:t>, di</w:t>
-      </w:r>
-      <w:r>
-        <w:t>e ze</w:t>
-      </w:r>
-      <w:r>
-        <w:t xml:space="preserve"> zichtbaar en bespreekbaar </w:t>
-      </w:r>
-      <w:r>
-        <w:t>wilde</w:t>
-      </w:r>
-      <w:r>
-        <w:t xml:space="preserve"> maken. Velen, vooral uit haar Joods intellectuele wereldje, vielen over haar heen, als zou zij de Joden zelf de schuld geven van de massamoord. Dat raakte haar </w:t>
-      </w:r>
-      <w:r>
-        <w:t xml:space="preserve">natuurlijk </w:t>
-      </w:r>
-      <w:r>
-        <w:t xml:space="preserve">diep maar </w:t>
-      </w:r>
-      <w:r>
-        <w:t>als het je gaat om die ‘verruimde mentaliteit’ die moest je wel duidelijk maken dat het daar in die</w:t>
-      </w:r>
-      <w:r>
-        <w:t xml:space="preserve"> </w:t>
-      </w:r>
-      <w:r>
         <w:t xml:space="preserve">totalitaire </w:t>
       </w:r>
       <w:r>
         <w:t xml:space="preserve">wereld </w:t>
+      </w:r>
+      <w:r>
+        <w:t xml:space="preserve">volledig </w:t>
       </w:r>
       <w:r>
         <w:t xml:space="preserve">aan </w:t>
@@ -910,57 +758,127 @@
         <w:spacing w:line="360" w:lineRule="auto"/>
       </w:pPr>
       <w:r>
-        <w:t xml:space="preserve">Het werk van </w:t>
-      </w:r>
-      <w:proofErr w:type="spellStart"/>
-      <w:r>
-        <w:t>Ahrendt</w:t>
-      </w:r>
-      <w:proofErr w:type="spellEnd"/>
-      <w:r>
-        <w:t xml:space="preserve"> laat zien waar, hoe en waarom het mens-zijn </w:t>
-      </w:r>
-      <w:proofErr w:type="gramStart"/>
-      <w:r>
-        <w:t>ontaardt</w:t>
-      </w:r>
-      <w:proofErr w:type="gramEnd"/>
-      <w:r>
-        <w:t xml:space="preserve"> maar heeft in haar werk ruim aandacht voor de andere kant van en dat wat ons tot mens maakt, </w:t>
+        <w:t>Het werk van Ahrendt laat zien waar, hoe en waarom het mens-zijn ontaardt</w:t>
+      </w:r>
+      <w:r>
+        <w:t>. Tegelijk besteedt ze</w:t>
+      </w:r>
+      <w:r>
+        <w:t xml:space="preserve"> in haar werk </w:t>
+      </w:r>
+      <w:r>
+        <w:t>evenveel aandacht aan wat</w:t>
+      </w:r>
+      <w:r>
+        <w:t xml:space="preserve"> ons tot mens maakt, </w:t>
       </w:r>
       <w:r>
         <w:t xml:space="preserve">de liefde. </w:t>
       </w:r>
       <w:r>
-        <w:t>Kwaad en liefde als twee kanten van dezelfde mens-zijn-medaille. Daar gaat het over de verschillen tussen mensen en onze mogelijkheden om van die verschillen te houden. Het plezier in het menselijk anders-zijn en de voorwaarde om er met elkaar in die wereld te zijn. D</w:t>
-      </w:r>
-      <w:r>
-        <w:t xml:space="preserve">an schrijft ze over de liefde voor de wereld met z’n private, publieke en sociale leven en hoe we daar als mensen tussen door manoeuvreren via arbeid, werk en actie. Dat we leven om te overleven, ook over de tijd heen, met oog voor de verschillen, met zorg en aandacht en een politiek die daarbij past. Die gemeenschap van kwetsbare mensen die zich met </w:t>
+        <w:t xml:space="preserve">Kwaad en liefde als twee kanten van dezelfde mens-zijnmedaille. </w:t>
+      </w:r>
+      <w:r>
+        <w:t>Aan die liefdeskant</w:t>
+      </w:r>
+      <w:r>
+        <w:t xml:space="preserve"> gaat het over de verschillen tussen mensen en onze mogelijkheden om van die verschillen te houden</w:t>
+      </w:r>
+      <w:r>
+        <w:t xml:space="preserve"> en over h</w:t>
+      </w:r>
+      <w:r>
+        <w:t xml:space="preserve">et plezier in het menselijk anders-zijn en de voorwaarde om er met elkaar in die wereld te zijn. </w:t>
+      </w:r>
+      <w:r>
+        <w:t>Aan deze kant</w:t>
+      </w:r>
+      <w:r>
+        <w:t xml:space="preserve"> schrijft ze over de liefde voor de wereld met z’n private, publieke en sociale leven en hoe we daar als mensen tussendoor manoeuvreren via arbeid, werk en actie. </w:t>
+      </w:r>
+      <w:r>
+        <w:t>Hier gaat het over het</w:t>
+      </w:r>
+      <w:r>
+        <w:t xml:space="preserve"> leven om te overleven, ook over de tijd heen, </w:t>
+      </w:r>
+      <w:r>
+        <w:t>het</w:t>
+      </w:r>
+      <w:r>
+        <w:t xml:space="preserve"> oog </w:t>
+      </w:r>
+      <w:r>
+        <w:t xml:space="preserve">hebben </w:t>
+      </w:r>
+      <w:r>
+        <w:t xml:space="preserve">voor de verschillen, met zorg en aandacht </w:t>
+      </w:r>
+      <w:r>
+        <w:t xml:space="preserve">voor de ander </w:t>
+      </w:r>
+      <w:r>
+        <w:t xml:space="preserve">en een politiek die daarbij past. </w:t>
+      </w:r>
+      <w:r>
+        <w:t>Hier gaat het ook over de</w:t>
+      </w:r>
+      <w:r>
+        <w:t xml:space="preserve"> kwetsbare mensen die zich met </w:t>
       </w:r>
       <w:r>
         <w:t xml:space="preserve">en tussen </w:t>
       </w:r>
       <w:r>
-        <w:t xml:space="preserve">elkaar thuis voelen in een kosmos waar alles onsterfelijk is behalve wijzelf (*The Human </w:t>
-      </w:r>
-      <w:proofErr w:type="spellStart"/>
-      <w:r>
-        <w:t>Condition</w:t>
-      </w:r>
-      <w:proofErr w:type="spellEnd"/>
-      <w:r>
-        <w:t xml:space="preserve">*). </w:t>
-      </w:r>
-      <w:r>
-        <w:t xml:space="preserve">Iedere keer als er iemand wordt geboren, komt dat samen met de capaciteit om te handelen, iets nieuws te beginnen en het gevoel om initiatief te kunnen nemen. Niet alleen maar altijd met anderen. Vandaar ook haar interesse in revoluties, protest, meningsverschil en ongehoorzaamheid. Voor de Hongaarse revolutie bijvoorbeeld of de Amerikaanse Onafhankelijkheidsstrijd (*On </w:t>
-      </w:r>
-      <w:proofErr w:type="spellStart"/>
-      <w:r>
-        <w:t>Revolution</w:t>
-      </w:r>
-      <w:proofErr w:type="spellEnd"/>
-      <w:r>
-        <w:t xml:space="preserve">*). </w:t>
+        <w:t xml:space="preserve">elkaar thuis voelen in een kosmos waar alles onsterfelijk is behalve wijzelf (*The Human Condition*). </w:t>
+      </w:r>
+      <w:r>
+        <w:t xml:space="preserve">Iedere keer als er iemand wordt geboren, komt dat samen met de capaciteit om te handelen, iets nieuws te beginnen en het gevoel </w:t>
+      </w:r>
+      <w:r>
+        <w:t>voor</w:t>
+      </w:r>
+      <w:r>
+        <w:t xml:space="preserve"> initiatief. </w:t>
+      </w:r>
+      <w:r>
+        <w:t>Steeds weer schrijft ze dat we niet</w:t>
+      </w:r>
+      <w:r>
+        <w:t xml:space="preserve"> alleen </w:t>
+      </w:r>
+      <w:r>
+        <w:t xml:space="preserve">zijn </w:t>
+      </w:r>
+      <w:r>
+        <w:t>want we zijn</w:t>
+      </w:r>
+      <w:r>
+        <w:t xml:space="preserve"> altijd met anderen. Vandaar ook haar interesse in revoluties</w:t>
+      </w:r>
+      <w:r>
+        <w:t xml:space="preserve"> (maar niet dat geweld)</w:t>
+      </w:r>
+      <w:r>
+        <w:t xml:space="preserve">, protest, meningsverschil en ongehoorzaamheid. </w:t>
+      </w:r>
+      <w:r>
+        <w:t>Da</w:t>
+      </w:r>
+      <w:r>
+        <w:t>a</w:t>
+      </w:r>
+      <w:r>
+        <w:t xml:space="preserve">rom ook is ze zo </w:t>
+      </w:r>
+      <w:r>
+        <w:t>enthousiast</w:t>
+      </w:r>
+      <w:r>
+        <w:t xml:space="preserve"> over</w:t>
+      </w:r>
+      <w:r>
+        <w:t xml:space="preserve"> de Hongaarse revolutie bijvoorbeeld of de Amerikaanse Onafhankelijkheidsstrijd (*On Revolution*). </w:t>
       </w:r>
       <w:r>
         <w:t xml:space="preserve"> </w:t>
@@ -980,317 +898,373 @@
       <w:pPr>
         <w:spacing w:line="360" w:lineRule="auto"/>
       </w:pPr>
-      <w:proofErr w:type="spellStart"/>
-      <w:r>
-        <w:t>Lyndsey</w:t>
-      </w:r>
-      <w:proofErr w:type="spellEnd"/>
-      <w:r>
-        <w:t xml:space="preserve"> Stonebridge schreef een hele persoonlijke en eigenwijze biografie</w:t>
-      </w:r>
-      <w:r>
-        <w:t xml:space="preserve"> over ervaringen het </w:t>
-      </w:r>
-      <w:proofErr w:type="spellStart"/>
+      <w:r>
+        <w:lastRenderedPageBreak/>
+        <w:t>Lyndsey Stonebridge schreef een hele persoonlijke en eigenwijze biografie</w:t>
+      </w:r>
+      <w:r>
+        <w:t xml:space="preserve"> over ervaringen </w:t>
+      </w:r>
+      <w:r>
+        <w:t>en</w:t>
+      </w:r>
+      <w:r>
+        <w:t xml:space="preserve"> het denken van Hannah Ahrendt</w:t>
+      </w:r>
+      <w:r>
+        <w:t xml:space="preserve">. </w:t>
+      </w:r>
+      <w:r>
+        <w:t>In het boek volg je Hannah Ahrendts op haar levensweg langs een aantal centrale filosofische en politieke thema’s waar ze in haar leven mee wordt geconfronteerd</w:t>
+      </w:r>
+      <w:r>
+        <w:t xml:space="preserve"> en die ze oppikt</w:t>
+      </w:r>
+      <w:r>
+        <w:t>.</w:t>
+      </w:r>
+      <w:r>
+        <w:t xml:space="preserve"> </w:t>
+      </w:r>
+      <w:r>
+        <w:t xml:space="preserve">Het is boek dat je raakt, </w:t>
+      </w:r>
+      <w:r>
+        <w:t xml:space="preserve">je </w:t>
+      </w:r>
+      <w:r>
+        <w:t xml:space="preserve">inspireert en </w:t>
+      </w:r>
+      <w:r>
+        <w:t xml:space="preserve">zelf </w:t>
+      </w:r>
+      <w:r>
+        <w:t>laat nadenken vooral.</w:t>
+      </w:r>
+      <w:r>
+        <w:t xml:space="preserve"> </w:t>
+      </w:r>
+      <w:r>
+        <w:t xml:space="preserve">Voor Stonebridge is Ahrendt </w:t>
+      </w:r>
+      <w:r>
+        <w:t>vooral die</w:t>
+      </w:r>
+      <w:r>
+        <w:t xml:space="preserve"> vrije geest die niets moet hebben van dogma’s, comfortzones</w:t>
+      </w:r>
+      <w:r>
+        <w:t xml:space="preserve">, </w:t>
+      </w:r>
+      <w:r>
+        <w:t>ideologieën</w:t>
+      </w:r>
+      <w:r>
+        <w:t xml:space="preserve"> en </w:t>
+      </w:r>
+      <w:r>
+        <w:t>de tyrannie van de `one-fits-all` antwoorden</w:t>
+      </w:r>
+      <w:r>
+        <w:t xml:space="preserve">. Zij is </w:t>
+      </w:r>
+      <w:r>
+        <w:t>meer geïnteresseerd</w:t>
+      </w:r>
+      <w:r>
+        <w:t xml:space="preserve"> in de gevaren, </w:t>
+      </w:r>
+      <w:r>
+        <w:t xml:space="preserve">de </w:t>
+      </w:r>
+      <w:r>
+        <w:t xml:space="preserve">kwetsbaarheden en </w:t>
+      </w:r>
+      <w:r>
+        <w:t xml:space="preserve">de </w:t>
+      </w:r>
+      <w:r>
+        <w:t>ervaringen</w:t>
+      </w:r>
+      <w:r>
+        <w:t xml:space="preserve"> </w:t>
+      </w:r>
+      <w:r>
+        <w:t xml:space="preserve">in het leven en </w:t>
+      </w:r>
+      <w:r>
+        <w:t>houdt van</w:t>
+      </w:r>
+      <w:r>
+        <w:t xml:space="preserve"> schaatsen op dun ijs. </w:t>
+      </w:r>
+      <w:r>
+        <w:t>Stonebridge</w:t>
+      </w:r>
+      <w:r>
+        <w:t xml:space="preserve"> voelt zich </w:t>
+      </w:r>
+      <w:r>
+        <w:t xml:space="preserve">vooral </w:t>
+      </w:r>
+      <w:r>
+        <w:t xml:space="preserve">aangesproken als Ahrendt schrijft dat we altijd vrij zijn om de wereld te veranderen en </w:t>
+      </w:r>
+      <w:r>
+        <w:t xml:space="preserve">daarin </w:t>
+      </w:r>
+      <w:r>
+        <w:t>met iets nieuws</w:t>
+      </w:r>
+      <w:r>
+        <w:t xml:space="preserve"> kunnen</w:t>
+      </w:r>
+      <w:r>
+        <w:t xml:space="preserve"> beginnen. </w:t>
+      </w:r>
+      <w:r>
+        <w:t xml:space="preserve">We kunnen er zelf niets aan doen dat we geboren zijn, waar we geboren zijn </w:t>
+      </w:r>
+      <w:r>
+        <w:t>noch in</w:t>
+      </w:r>
+      <w:r>
+        <w:t xml:space="preserve"> welke tijd. </w:t>
+      </w:r>
+      <w:r>
+        <w:t>W</w:t>
+      </w:r>
+      <w:r>
+        <w:t xml:space="preserve">e kunnen </w:t>
+      </w:r>
+      <w:r>
+        <w:t xml:space="preserve">echter </w:t>
+      </w:r>
+      <w:r>
+        <w:t>wel reageren op die wereld waarin we geboren zijn</w:t>
+      </w:r>
+      <w:r>
+        <w:t xml:space="preserve"> en de problemen waarmee we te maken krijgen</w:t>
+      </w:r>
+      <w:r>
+        <w:t xml:space="preserve">. We kunnen </w:t>
+      </w:r>
+      <w:r>
+        <w:t>na</w:t>
+      </w:r>
+      <w:r>
+        <w:t xml:space="preserve">denken over de veranderingen waarmee we geconfronteerd worden en </w:t>
+      </w:r>
+      <w:r>
+        <w:t>wat ons nodig</w:t>
+      </w:r>
+      <w:r>
+        <w:t xml:space="preserve"> lijk</w:t>
+      </w:r>
+      <w:r>
+        <w:t>t</w:t>
+      </w:r>
+      <w:r>
+        <w:t xml:space="preserve"> en daarna handelen</w:t>
+      </w:r>
+      <w:r>
+        <w:t xml:space="preserve">. </w:t>
+      </w:r>
+      <w:r>
+        <w:t xml:space="preserve">Ahrendts </w:t>
+      </w:r>
+      <w:r>
+        <w:t>perspectief</w:t>
+      </w:r>
+      <w:r>
+        <w:t xml:space="preserve"> is geen roekeloos optimisme </w:t>
+      </w:r>
+      <w:r>
+        <w:t xml:space="preserve">en zeker geen </w:t>
+      </w:r>
+      <w:r>
+        <w:t>zwartgallig pessimisme</w:t>
+      </w:r>
+      <w:r>
+        <w:t>. Het is meer een</w:t>
+      </w:r>
+      <w:r>
+        <w:t xml:space="preserve"> gedrevenheid om zelf volledig als persoon te leven en te denken in een wereld onder anderen. </w:t>
+      </w:r>
+      <w:r>
+        <w:t>Stonebridge</w:t>
+      </w:r>
+      <w:r>
+        <w:t xml:space="preserve"> hanteert </w:t>
+      </w:r>
+      <w:r>
+        <w:t xml:space="preserve">in de biografie </w:t>
+      </w:r>
+      <w:r>
+        <w:t xml:space="preserve">zelf ook een beetje </w:t>
+      </w:r>
       <w:r>
         <w:t>het</w:t>
       </w:r>
-      <w:proofErr w:type="spellEnd"/>
-      <w:r>
-        <w:t xml:space="preserve"> denken van Hannah </w:t>
-      </w:r>
-      <w:proofErr w:type="spellStart"/>
+      <w:r>
+        <w:t xml:space="preserve"> Kantiaanse perspectief van verbeelden en begrijpen. Je</w:t>
+      </w:r>
+      <w:r>
+        <w:t xml:space="preserve"> ziet </w:t>
+      </w:r>
+      <w:r>
+        <w:t xml:space="preserve">steeds voor je </w:t>
+      </w:r>
+      <w:r>
+        <w:t>met welke situaties Ahrendt wordt geconfronteerd, hoe ze daarop reageert</w:t>
+      </w:r>
+      <w:r>
+        <w:t xml:space="preserve"> en </w:t>
+      </w:r>
+      <w:r>
+        <w:t>je leert</w:t>
+      </w:r>
+      <w:r>
+        <w:t xml:space="preserve"> </w:t>
+      </w:r>
+      <w:r>
+        <w:t xml:space="preserve">Ahrendt </w:t>
+      </w:r>
+      <w:r>
+        <w:t xml:space="preserve">zo beter te </w:t>
+      </w:r>
+      <w:r>
+        <w:t xml:space="preserve">begrijpen. </w:t>
+      </w:r>
+      <w:r>
+        <w:t xml:space="preserve">Niet altijd even goed </w:t>
+      </w:r>
+      <w:r>
+        <w:t xml:space="preserve">(bijvoorbeeld in haar stuk over rassenrellen in Amerika) </w:t>
+      </w:r>
+      <w:r>
+        <w:t xml:space="preserve">en </w:t>
+      </w:r>
+      <w:r>
+        <w:t>op dat foute denken</w:t>
+      </w:r>
+      <w:r>
+        <w:t xml:space="preserve"> kan </w:t>
+      </w:r>
       <w:r>
         <w:t>Ahrendt</w:t>
       </w:r>
-      <w:proofErr w:type="spellEnd"/>
+      <w:r>
+        <w:t xml:space="preserve"> dan ook wel weer terugkomen. </w:t>
+      </w:r>
+      <w:r>
+        <w:t xml:space="preserve">Dat werk </w:t>
+      </w:r>
+      <w:r>
+        <w:t>i</w:t>
+      </w:r>
+      <w:r>
+        <w:t xml:space="preserve">s ook niet af, dat kan ook niet in zo’n leven. </w:t>
+      </w:r>
+      <w:r>
+        <w:t xml:space="preserve">Stonebridge is </w:t>
+      </w:r>
+      <w:r>
+        <w:t xml:space="preserve">eigenlijk voortdurend </w:t>
+      </w:r>
+      <w:r>
+        <w:t>met Ahrendt in gesprek en trekt het verhaal op bepaalde momenten naar het heden toe. Dat werkt niet op alle plaatsen even goed</w:t>
+      </w:r>
+      <w:r>
+        <w:t>,</w:t>
+      </w:r>
+      <w:r>
+        <w:t xml:space="preserve"> maar </w:t>
+      </w:r>
+      <w:r>
+        <w:t>het</w:t>
+      </w:r>
+      <w:r>
+        <w:t xml:space="preserve"> maakt het verhaal wel </w:t>
+      </w:r>
+      <w:r>
+        <w:t>levendig</w:t>
+      </w:r>
+      <w:r>
+        <w:t xml:space="preserve"> en eigentijds</w:t>
+      </w:r>
       <w:r>
         <w:t xml:space="preserve">. </w:t>
       </w:r>
       <w:r>
-        <w:t xml:space="preserve">Voor Stonebridge is </w:t>
-      </w:r>
-      <w:proofErr w:type="spellStart"/>
-      <w:r>
-        <w:t>Ahrendt</w:t>
-      </w:r>
-      <w:proofErr w:type="spellEnd"/>
-      <w:r>
-        <w:t xml:space="preserve"> natuurlijk die vrije geest die niets moet hebben van dogma’s, comfortzones en ideologieën, maar interesse heeft in de gevaren, kwetsbaarheden en </w:t>
-      </w:r>
-      <w:r>
-        <w:t>ervaringen</w:t>
-      </w:r>
-      <w:r>
-        <w:t xml:space="preserve"> </w:t>
-      </w:r>
-      <w:r>
-        <w:t xml:space="preserve">in het leven en de </w:t>
-      </w:r>
-      <w:proofErr w:type="spellStart"/>
-      <w:r>
-        <w:t>tyrannie</w:t>
-      </w:r>
-      <w:proofErr w:type="spellEnd"/>
-      <w:r>
-        <w:t xml:space="preserve"> van de `</w:t>
-      </w:r>
-      <w:proofErr w:type="spellStart"/>
-      <w:r>
-        <w:t>one</w:t>
-      </w:r>
-      <w:proofErr w:type="spellEnd"/>
-      <w:r>
-        <w:t>-fits-</w:t>
-      </w:r>
-      <w:proofErr w:type="spellStart"/>
-      <w:r>
-        <w:t>all</w:t>
-      </w:r>
-      <w:proofErr w:type="spellEnd"/>
-      <w:r>
-        <w:t xml:space="preserve">` </w:t>
-      </w:r>
-      <w:r>
-        <w:lastRenderedPageBreak/>
-        <w:t xml:space="preserve">antwoorden als het schaatsen op dun ijs.  </w:t>
-      </w:r>
-      <w:r>
-        <w:t xml:space="preserve">Inderdaad, zoals Martin Jay schreef meer een krachtenveld dan een coherente politieke theorie. </w:t>
-      </w:r>
-      <w:r>
-        <w:t xml:space="preserve">Je volgt Hannah </w:t>
-      </w:r>
-      <w:proofErr w:type="spellStart"/>
-      <w:r>
-        <w:t>Ahrendts</w:t>
-      </w:r>
-      <w:proofErr w:type="spellEnd"/>
-      <w:r>
-        <w:t xml:space="preserve"> </w:t>
-      </w:r>
-      <w:r>
-        <w:t xml:space="preserve">op haar levensweg </w:t>
-      </w:r>
-      <w:r>
-        <w:t xml:space="preserve">langs een aantal centrale </w:t>
-      </w:r>
-      <w:r>
-        <w:t xml:space="preserve">filosofische en politieke </w:t>
-      </w:r>
-      <w:r>
-        <w:t>thema</w:t>
-      </w:r>
-      <w:r>
-        <w:t>’</w:t>
-      </w:r>
-      <w:r>
-        <w:t>s</w:t>
-      </w:r>
-      <w:r>
-        <w:t xml:space="preserve"> waar ze in haar leven mee wort geconfronteerd</w:t>
-      </w:r>
-      <w:r>
-        <w:t>.</w:t>
-      </w:r>
-      <w:r>
-        <w:t xml:space="preserve"> </w:t>
-      </w:r>
-      <w:r>
-        <w:t>Stonebridge</w:t>
-      </w:r>
-      <w:r>
-        <w:t xml:space="preserve"> voelt zich aangesproken, zo schrijft ze, als </w:t>
-      </w:r>
-      <w:proofErr w:type="spellStart"/>
-      <w:r>
-        <w:t>Ahrendt</w:t>
-      </w:r>
-      <w:proofErr w:type="spellEnd"/>
-      <w:r>
-        <w:t xml:space="preserve"> schrijft dat we altijd vrij zijn om de wereld te veranderen en met iets nieuws daarin</w:t>
-      </w:r>
-      <w:r>
-        <w:t xml:space="preserve"> kunnen</w:t>
-      </w:r>
-      <w:r>
-        <w:t xml:space="preserve"> beginnen. </w:t>
-      </w:r>
-      <w:r>
-        <w:t xml:space="preserve">We kunnen er zelf niets aan doen dat we geboren zijn, waar we geboren zijn </w:t>
-      </w:r>
-      <w:r>
-        <w:t>noch in</w:t>
-      </w:r>
-      <w:r>
-        <w:t xml:space="preserve"> welke tijd. </w:t>
-      </w:r>
-      <w:r>
-        <w:t>W</w:t>
-      </w:r>
-      <w:r>
-        <w:t xml:space="preserve">e kunnen wel reageren op die wereld waarin we geboren zijn. We kunnen denken over de veranderingen waarmee we geconfronteerd worden en over </w:t>
-      </w:r>
-      <w:r>
-        <w:t>wat ons nodig</w:t>
-      </w:r>
-      <w:r>
-        <w:t xml:space="preserve"> lijk</w:t>
-      </w:r>
-      <w:r>
-        <w:t>t</w:t>
-      </w:r>
-      <w:r>
-        <w:t xml:space="preserve">. </w:t>
-      </w:r>
-      <w:proofErr w:type="spellStart"/>
-      <w:r>
-        <w:t>Ahrendts</w:t>
-      </w:r>
-      <w:proofErr w:type="spellEnd"/>
-      <w:r>
-        <w:t xml:space="preserve"> </w:t>
-      </w:r>
-      <w:r>
-        <w:t>perspectief</w:t>
-      </w:r>
-      <w:r>
-        <w:t xml:space="preserve"> is geen </w:t>
-      </w:r>
-      <w:proofErr w:type="spellStart"/>
-      <w:r>
-        <w:t>wroekeloos</w:t>
-      </w:r>
-      <w:proofErr w:type="spellEnd"/>
-      <w:r>
-        <w:t xml:space="preserve"> optimisme </w:t>
-      </w:r>
-      <w:r>
-        <w:t xml:space="preserve">of zwartgallig pessimisme, </w:t>
-      </w:r>
-      <w:r>
-        <w:t>maar</w:t>
-      </w:r>
-      <w:r>
-        <w:t xml:space="preserve"> veel meer</w:t>
-      </w:r>
-      <w:r>
-        <w:t xml:space="preserve"> een gedrevenheid om zelf volledig als persoon te leven en te denken in een wereld onder anderen. </w:t>
-      </w:r>
-      <w:r>
-        <w:t xml:space="preserve">Ze hanteert zelf ook een beetje die </w:t>
-      </w:r>
-      <w:proofErr w:type="spellStart"/>
-      <w:r>
-        <w:t>Kantiaanse</w:t>
-      </w:r>
-      <w:proofErr w:type="spellEnd"/>
-      <w:r>
-        <w:t xml:space="preserve"> perspectief van verbeelden en begrijpen. Je</w:t>
-      </w:r>
-      <w:r>
-        <w:t xml:space="preserve"> ziet met welke situaties </w:t>
-      </w:r>
-      <w:proofErr w:type="spellStart"/>
-      <w:r>
-        <w:t>Ahrendt</w:t>
-      </w:r>
-      <w:proofErr w:type="spellEnd"/>
-      <w:r>
-        <w:t xml:space="preserve"> wordt geconfronteerd, ziet hoe ze daarop reageert</w:t>
-      </w:r>
-      <w:r>
-        <w:t xml:space="preserve"> en </w:t>
-      </w:r>
-      <w:r>
-        <w:t>zo</w:t>
-      </w:r>
-      <w:r>
-        <w:t xml:space="preserve"> leert </w:t>
-      </w:r>
-      <w:r>
-        <w:t xml:space="preserve">je </w:t>
-      </w:r>
-      <w:proofErr w:type="spellStart"/>
-      <w:r>
-        <w:t>Ahrendt</w:t>
-      </w:r>
-      <w:proofErr w:type="spellEnd"/>
-      <w:r>
-        <w:t xml:space="preserve"> begrijpen. </w:t>
-      </w:r>
-      <w:r>
-        <w:t xml:space="preserve">Niet altijd even goed en daar kan ze dan ook wel weer op terugkomen. Stonebridge is met </w:t>
-      </w:r>
-      <w:proofErr w:type="spellStart"/>
-      <w:r>
-        <w:t>Ahrendt</w:t>
-      </w:r>
-      <w:proofErr w:type="spellEnd"/>
-      <w:r>
-        <w:t xml:space="preserve"> in gesprek en trekt het verhaal op bepaalde momenten ook naar het heden toe. Dat werkt niet op alle plaatsen even goed maar dat maakt het verhaal wel </w:t>
-      </w:r>
-      <w:r>
-        <w:t xml:space="preserve">levendig. </w:t>
-      </w:r>
-      <w:proofErr w:type="spellStart"/>
-      <w:r>
-        <w:t>Stonebrige’s</w:t>
-      </w:r>
-      <w:proofErr w:type="spellEnd"/>
-      <w:r>
-        <w:t xml:space="preserve"> boek behoort met Young-</w:t>
-      </w:r>
-      <w:proofErr w:type="spellStart"/>
-      <w:r>
-        <w:t>Bruehls</w:t>
-      </w:r>
-      <w:proofErr w:type="spellEnd"/>
-      <w:r>
-        <w:t xml:space="preserve"> *For Love of </w:t>
-      </w:r>
-      <w:proofErr w:type="spellStart"/>
-      <w:r>
-        <w:t>the</w:t>
-      </w:r>
-      <w:proofErr w:type="spellEnd"/>
-      <w:r>
-        <w:t xml:space="preserve"> World* en Bernsteins *</w:t>
-      </w:r>
-      <w:proofErr w:type="spellStart"/>
-      <w:r>
-        <w:t>Why</w:t>
-      </w:r>
-      <w:proofErr w:type="spellEnd"/>
-      <w:r>
-        <w:t xml:space="preserve"> reading Hannah </w:t>
-      </w:r>
-      <w:proofErr w:type="spellStart"/>
-      <w:r>
-        <w:t>Ahrendt</w:t>
-      </w:r>
-      <w:proofErr w:type="spellEnd"/>
-      <w:r>
-        <w:t xml:space="preserve"> </w:t>
-      </w:r>
-      <w:proofErr w:type="spellStart"/>
-      <w:r>
-        <w:t>now</w:t>
-      </w:r>
-      <w:proofErr w:type="spellEnd"/>
-      <w:r>
-        <w:t>* tot de beste boeke</w:t>
-      </w:r>
-      <w:r>
-        <w:t xml:space="preserve">n over Hannah </w:t>
-      </w:r>
-      <w:proofErr w:type="spellStart"/>
-      <w:r>
-        <w:t>Ahrendt</w:t>
-      </w:r>
-      <w:proofErr w:type="spellEnd"/>
-      <w:r>
-        <w:t xml:space="preserve">. </w:t>
+        <w:t>Stonebrige’s boek behoort met Young-Bruehls *For Love of the World* en Bernsteins *Why reading Hannah Ahrendt now* tot de beste boeke</w:t>
+      </w:r>
+      <w:r>
+        <w:t xml:space="preserve">n over Hannah Ahrendt. </w:t>
+      </w:r>
+    </w:p>
+    <w:p>
+      <w:pPr>
+        <w:spacing w:line="360" w:lineRule="auto"/>
+      </w:pPr>
+      <w:r>
+        <w:t>Ergens in het boek haalt Stonebridge</w:t>
+      </w:r>
+      <w:r>
+        <w:t xml:space="preserve"> Martin Jay </w:t>
+      </w:r>
+      <w:r>
+        <w:t xml:space="preserve">aan die </w:t>
+      </w:r>
+      <w:r>
+        <w:t>schr</w:t>
+      </w:r>
+      <w:r>
+        <w:t>ijft dat het werk van Ahrendt</w:t>
+      </w:r>
+      <w:r>
+        <w:t xml:space="preserve"> meer </w:t>
+      </w:r>
+      <w:r>
+        <w:t xml:space="preserve">als </w:t>
+      </w:r>
+      <w:r>
+        <w:t xml:space="preserve">een krachtenveld </w:t>
+      </w:r>
+      <w:r>
+        <w:t xml:space="preserve">gezien moet worden </w:t>
+      </w:r>
+      <w:r>
+        <w:t xml:space="preserve">dan </w:t>
+      </w:r>
+      <w:r>
+        <w:t xml:space="preserve">als </w:t>
+      </w:r>
+      <w:r>
+        <w:t>een coherente politieke theorie.</w:t>
+      </w:r>
+      <w:r>
+        <w:t xml:space="preserve"> Hij heeft gelijk. </w:t>
+      </w:r>
+      <w:r>
+        <w:t xml:space="preserve">Haar denken straalt </w:t>
+      </w:r>
+      <w:r>
+        <w:t xml:space="preserve">vooral </w:t>
+      </w:r>
+      <w:r>
+        <w:t>energie en kracht</w:t>
+      </w:r>
+      <w:r>
+        <w:t>,</w:t>
+      </w:r>
+    </w:p>
+    <w:p>
+      <w:pPr>
+        <w:spacing w:line="360" w:lineRule="auto"/>
+      </w:pPr>
+      <w:r>
+        <w:t xml:space="preserve"> die we meer dan nodig hebben in deze tijd.</w:t>
       </w:r>
     </w:p>
     <w:p>
@@ -1314,6 +1288,7 @@
         <w:rPr>
           <w:lang w:val="en-US"/>
         </w:rPr>
+        <w:lastRenderedPageBreak/>
         <w:t>Stonebridge, L.</w:t>
       </w:r>
       <w:r>
@@ -1394,19 +1369,11 @@
         </w:rPr>
         <w:t xml:space="preserve">290 </w:t>
       </w:r>
-      <w:proofErr w:type="spellStart"/>
       <w:r>
         <w:rPr>
           <w:lang w:val="en-US"/>
         </w:rPr>
-        <w:t>pagina’s</w:t>
-      </w:r>
-      <w:proofErr w:type="spellEnd"/>
-      <w:r>
-        <w:rPr>
-          <w:lang w:val="en-US"/>
-        </w:rPr>
-        <w:t>.</w:t>
+        <w:t>pagina’s.</w:t>
       </w:r>
     </w:p>
     <w:sectPr>

</xml_diff>